<commit_message>
dodane komentarze do sprawka co do zmiany
</commit_message>
<xml_diff>
--- a/sprawozdanie.docx
+++ b/sprawozdanie.docx
@@ -1,6 +1,6 @@
 
 <file path=word/document.xml><?xml version="1.0" encoding="utf-8"?>
-<w:document xmlns:wpc="http://schemas.microsoft.com/office/word/2010/wordprocessingCanvas" xmlns:mc="http://schemas.openxmlformats.org/markup-compatibility/2006" xmlns:o="urn:schemas-microsoft-com:office:office" xmlns:r="http://schemas.openxmlformats.org/officeDocument/2006/relationships" xmlns:m="http://schemas.openxmlformats.org/officeDocument/2006/math" xmlns:v="urn:schemas-microsoft-com:vml" xmlns:wp14="http://schemas.microsoft.com/office/word/2010/wordprocessingDrawing" xmlns:wp="http://schemas.openxmlformats.org/drawingml/2006/wordprocessingDrawing" xmlns:w10="urn:schemas-microsoft-com:office:word" xmlns:w="http://schemas.openxmlformats.org/wordprocessingml/2006/main" xmlns:w14="http://schemas.microsoft.com/office/word/2010/wordml" xmlns:wpg="http://schemas.microsoft.com/office/word/2010/wordprocessingGroup" xmlns:wpi="http://schemas.microsoft.com/office/word/2010/wordprocessingInk" xmlns:wne="http://schemas.microsoft.com/office/word/2006/wordml" xmlns:wps="http://schemas.microsoft.com/office/word/2010/wordprocessingShape" mc:Ignorable="w14 wp14">
+<w:document xmlns:wpc="http://schemas.microsoft.com/office/word/2010/wordprocessingCanvas" xmlns:cx="http://schemas.microsoft.com/office/drawing/2014/chartex" xmlns:cx1="http://schemas.microsoft.com/office/drawing/2015/9/8/chartex" xmlns:cx2="http://schemas.microsoft.com/office/drawing/2015/10/21/chartex" xmlns:cx3="http://schemas.microsoft.com/office/drawing/2016/5/9/chartex" xmlns:cx4="http://schemas.microsoft.com/office/drawing/2016/5/10/chartex" xmlns:cx5="http://schemas.microsoft.com/office/drawing/2016/5/11/chartex" xmlns:cx6="http://schemas.microsoft.com/office/drawing/2016/5/12/chartex" xmlns:cx7="http://schemas.microsoft.com/office/drawing/2016/5/13/chartex" xmlns:cx8="http://schemas.microsoft.com/office/drawing/2016/5/14/chartex" xmlns:mc="http://schemas.openxmlformats.org/markup-compatibility/2006" xmlns:aink="http://schemas.microsoft.com/office/drawing/2016/ink" xmlns:am3d="http://schemas.microsoft.com/office/drawing/2017/model3d" xmlns:o="urn:schemas-microsoft-com:office:office" xmlns:r="http://schemas.openxmlformats.org/officeDocument/2006/relationships" xmlns:m="http://schemas.openxmlformats.org/officeDocument/2006/math" xmlns:v="urn:schemas-microsoft-com:vml" xmlns:wp14="http://schemas.microsoft.com/office/word/2010/wordprocessingDrawing" xmlns:wp="http://schemas.openxmlformats.org/drawingml/2006/wordprocessingDrawing" xmlns:w10="urn:schemas-microsoft-com:office:word" xmlns:w="http://schemas.openxmlformats.org/wordprocessingml/2006/main" xmlns:w14="http://schemas.microsoft.com/office/word/2010/wordml" xmlns:w15="http://schemas.microsoft.com/office/word/2012/wordml" xmlns:w16cid="http://schemas.microsoft.com/office/word/2016/wordml/cid" xmlns:w16se="http://schemas.microsoft.com/office/word/2015/wordml/symex" xmlns:wpg="http://schemas.microsoft.com/office/word/2010/wordprocessingGroup" xmlns:wpi="http://schemas.microsoft.com/office/word/2010/wordprocessingInk" xmlns:wne="http://schemas.microsoft.com/office/word/2006/wordml" xmlns:wps="http://schemas.microsoft.com/office/word/2010/wordprocessingShape" mc:Ignorable="w14 w15 w16se w16cid wp14">
   <w:body>
     <w:p>
       <w:pPr>
@@ -101,7 +101,13 @@
         <w:jc w:val="right"/>
       </w:pPr>
       <w:r>
-        <w:t>Zosia Jankowska</w:t>
+        <w:t>Zo</w:t>
+      </w:r>
+      <w:r>
+        <w:t>f</w:t>
+      </w:r>
+      <w:r>
+        <w:t>ia Jankowska</w:t>
       </w:r>
     </w:p>
     <w:p>
@@ -147,6 +153,12 @@
       </w:r>
     </w:p>
     <w:p>
+      <w:pPr>
+        <w:rPr>
+          <w:noProof/>
+          <w:lang w:eastAsia="pl-PL"/>
+        </w:rPr>
+      </w:pPr>
       <w:r>
         <w:t>Implementacja algorytmu</w:t>
       </w:r>
@@ -166,6 +178,55 @@
             <wp:extent cx="5686425" cy="5467350"/>
             <wp:effectExtent l="0" t="0" r="9525" b="0"/>
             <wp:docPr id="19" name="Obraz 19"/>
+            <wp:cNvGraphicFramePr>
+              <a:graphicFrameLocks xmlns:a="http://schemas.openxmlformats.org/drawingml/2006/main" noChangeAspect="1"/>
+            </wp:cNvGraphicFramePr>
+            <a:graphic xmlns:a="http://schemas.openxmlformats.org/drawingml/2006/main">
+              <a:graphicData uri="http://schemas.openxmlformats.org/drawingml/2006/picture">
+                <pic:pic xmlns:pic="http://schemas.openxmlformats.org/drawingml/2006/picture">
+                  <pic:nvPicPr>
+                    <pic:cNvPr id="0" name=""/>
+                    <pic:cNvPicPr/>
+                  </pic:nvPicPr>
+                  <pic:blipFill>
+                    <a:blip r:embed="rId4"/>
+                    <a:stretch>
+                      <a:fillRect/>
+                    </a:stretch>
+                  </pic:blipFill>
+                  <pic:spPr>
+                    <a:xfrm>
+                      <a:off x="0" y="0"/>
+                      <a:ext cx="5686425" cy="5467350"/>
+                    </a:xfrm>
+                    <a:prstGeom prst="rect">
+                      <a:avLst/>
+                    </a:prstGeom>
+                  </pic:spPr>
+                </pic:pic>
+              </a:graphicData>
+            </a:graphic>
+          </wp:inline>
+        </w:drawing>
+      </w:r>
+      <w:r>
+        <w:rPr>
+          <w:noProof/>
+          <w:lang w:eastAsia="pl-PL"/>
+        </w:rPr>
+        <w:t xml:space="preserve"> </w:t>
+      </w:r>
+      <w:r>
+        <w:rPr>
+          <w:noProof/>
+          <w:lang w:eastAsia="pl-PL"/>
+        </w:rPr>
+        <w:lastRenderedPageBreak/>
+        <w:drawing>
+          <wp:inline distT="0" distB="0" distL="0" distR="0" wp14:anchorId="40CB69BC" wp14:editId="5CD78F23">
+            <wp:extent cx="5760720" cy="3799037"/>
+            <wp:effectExtent l="0" t="0" r="0" b="0"/>
+            <wp:docPr id="22" name="Obraz 22"/>
             <wp:cNvGraphicFramePr>
               <a:graphicFrameLocks xmlns:a="http://schemas.openxmlformats.org/drawingml/2006/main" noChangeAspect="1"/>
             </wp:cNvGraphicFramePr>
@@ -185,55 +246,6 @@
                   <pic:spPr>
                     <a:xfrm>
                       <a:off x="0" y="0"/>
-                      <a:ext cx="5686425" cy="5467350"/>
-                    </a:xfrm>
-                    <a:prstGeom prst="rect">
-                      <a:avLst/>
-                    </a:prstGeom>
-                  </pic:spPr>
-                </pic:pic>
-              </a:graphicData>
-            </a:graphic>
-          </wp:inline>
-        </w:drawing>
-      </w:r>
-      <w:r>
-        <w:rPr>
-          <w:noProof/>
-          <w:lang w:eastAsia="pl-PL"/>
-        </w:rPr>
-        <w:t xml:space="preserve"> </w:t>
-      </w:r>
-      <w:r>
-        <w:rPr>
-          <w:noProof/>
-          <w:lang w:eastAsia="pl-PL"/>
-        </w:rPr>
-        <w:lastRenderedPageBreak/>
-        <w:drawing>
-          <wp:inline distT="0" distB="0" distL="0" distR="0" wp14:anchorId="40CB69BC" wp14:editId="5CD78F23">
-            <wp:extent cx="5760720" cy="3799037"/>
-            <wp:effectExtent l="0" t="0" r="0" b="0"/>
-            <wp:docPr id="22" name="Obraz 22"/>
-            <wp:cNvGraphicFramePr>
-              <a:graphicFrameLocks xmlns:a="http://schemas.openxmlformats.org/drawingml/2006/main" noChangeAspect="1"/>
-            </wp:cNvGraphicFramePr>
-            <a:graphic xmlns:a="http://schemas.openxmlformats.org/drawingml/2006/main">
-              <a:graphicData uri="http://schemas.openxmlformats.org/drawingml/2006/picture">
-                <pic:pic xmlns:pic="http://schemas.openxmlformats.org/drawingml/2006/picture">
-                  <pic:nvPicPr>
-                    <pic:cNvPr id="0" name=""/>
-                    <pic:cNvPicPr/>
-                  </pic:nvPicPr>
-                  <pic:blipFill>
-                    <a:blip r:embed="rId6"/>
-                    <a:stretch>
-                      <a:fillRect/>
-                    </a:stretch>
-                  </pic:blipFill>
-                  <pic:spPr>
-                    <a:xfrm>
-                      <a:off x="0" y="0"/>
                       <a:ext cx="5760720" cy="3799037"/>
                     </a:xfrm>
                     <a:prstGeom prst="rect">
@@ -267,7 +279,7 @@
                     <pic:cNvPicPr/>
                   </pic:nvPicPr>
                   <pic:blipFill rotWithShape="1">
-                    <a:blip r:embed="rId7"/>
+                    <a:blip r:embed="rId6"/>
                     <a:srcRect r="1322"/>
                     <a:stretch/>
                   </pic:blipFill>
@@ -294,11 +306,50 @@
           </wp:inline>
         </w:drawing>
       </w:r>
-      <w:r>
-        <w:rPr>
-          <w:noProof/>
-          <w:lang w:eastAsia="pl-PL"/>
-        </w:rPr>
+    </w:p>
+    <w:p>
+      <w:pPr>
+        <w:rPr>
+          <w:noProof/>
+          <w:color w:val="FF0000"/>
+          <w:lang w:eastAsia="pl-PL"/>
+        </w:rPr>
+      </w:pPr>
+      <w:bookmarkStart w:id="0" w:name="_GoBack"/>
+      <w:r>
+        <w:rPr>
+          <w:noProof/>
+          <w:color w:val="FF0000"/>
+          <w:lang w:eastAsia="pl-PL"/>
+        </w:rPr>
+        <w:t xml:space="preserve">Tutaj powyżej bym tylko do tego fora ostatniego i list comprehension bym dodała komentarz </w:t>
+      </w:r>
+    </w:p>
+    <w:p>
+      <w:pPr>
+        <w:rPr>
+          <w:noProof/>
+          <w:color w:val="FF0000"/>
+          <w:lang w:eastAsia="pl-PL"/>
+        </w:rPr>
+      </w:pPr>
+      <w:r>
+        <w:rPr>
+          <w:noProof/>
+          <w:color w:val="FF0000"/>
+          <w:lang w:eastAsia="pl-PL"/>
+        </w:rPr>
+        <w:t># wykreślamy odpowiedni rząd i kolumnę, zmieniając wartości w nich na inf</w:t>
+      </w:r>
+    </w:p>
+    <w:bookmarkEnd w:id="0"/>
+    <w:p>
+      <w:r>
+        <w:rPr>
+          <w:noProof/>
+          <w:lang w:eastAsia="pl-PL"/>
+        </w:rPr>
+        <w:lastRenderedPageBreak/>
         <w:drawing>
           <wp:inline distT="0" distB="0" distL="0" distR="0" wp14:anchorId="6988DA7A" wp14:editId="22742607">
             <wp:extent cx="5762625" cy="1837363"/>
@@ -315,7 +366,7 @@
                     <pic:cNvPicPr/>
                   </pic:nvPicPr>
                   <pic:blipFill rotWithShape="1">
-                    <a:blip r:embed="rId8"/>
+                    <a:blip r:embed="rId7"/>
                     <a:srcRect l="827"/>
                     <a:stretch/>
                   </pic:blipFill>
@@ -345,14 +396,56 @@
     </w:p>
     <w:p>
       <w:r>
-        <w:br w:type="page"/>
+        <w:rPr>
+          <w:color w:val="FF0000"/>
+        </w:rPr>
+        <w:t xml:space="preserve">I to tutaj </w:t>
+      </w:r>
+      <w:proofErr w:type="spellStart"/>
+      <w:r>
+        <w:rPr>
+          <w:color w:val="FF0000"/>
+        </w:rPr>
+        <w:t>podproblem</w:t>
+      </w:r>
+      <w:proofErr w:type="spellEnd"/>
+      <w:r>
+        <w:rPr>
+          <w:color w:val="FF0000"/>
+        </w:rPr>
+        <w:t xml:space="preserve"> się raczej nie będzie nazywało tylko </w:t>
+      </w:r>
+      <w:proofErr w:type="spellStart"/>
+      <w:r>
+        <w:rPr>
+          <w:color w:val="FF0000"/>
+        </w:rPr>
+        <w:t>right_branch</w:t>
+      </w:r>
+      <w:proofErr w:type="spellEnd"/>
+      <w:r>
+        <w:rPr>
+          <w:color w:val="FF0000"/>
+        </w:rPr>
+        <w:t xml:space="preserve"> czy cos, ale to update </w:t>
+      </w:r>
+      <w:proofErr w:type="spellStart"/>
+      <w:r>
+        <w:rPr>
+          <w:color w:val="FF0000"/>
+        </w:rPr>
+        <w:t>wysle</w:t>
+      </w:r>
+      <w:proofErr w:type="spellEnd"/>
+      <w:r>
+        <w:rPr>
+          <w:color w:val="FF0000"/>
+        </w:rPr>
+        <w:t xml:space="preserve"> jutro jak się dowiem</w:t>
       </w:r>
     </w:p>
     <w:p>
-      <w:bookmarkStart w:id="0" w:name="_GoBack"/>
-      <w:bookmarkEnd w:id="0"/>
-      <w:r>
-        <w:lastRenderedPageBreak/>
+      <w:r>
         <w:t>Zdefiniowane dane (przedstawienie problemu)</w:t>
       </w:r>
       <w:r>
@@ -373,6 +466,54 @@
             <wp:extent cx="3743325" cy="2362200"/>
             <wp:effectExtent l="0" t="0" r="9525" b="0"/>
             <wp:docPr id="1" name="Obraz 1"/>
+            <wp:cNvGraphicFramePr>
+              <a:graphicFrameLocks xmlns:a="http://schemas.openxmlformats.org/drawingml/2006/main" noChangeAspect="1"/>
+            </wp:cNvGraphicFramePr>
+            <a:graphic xmlns:a="http://schemas.openxmlformats.org/drawingml/2006/main">
+              <a:graphicData uri="http://schemas.openxmlformats.org/drawingml/2006/picture">
+                <pic:pic xmlns:pic="http://schemas.openxmlformats.org/drawingml/2006/picture">
+                  <pic:nvPicPr>
+                    <pic:cNvPr id="0" name=""/>
+                    <pic:cNvPicPr/>
+                  </pic:nvPicPr>
+                  <pic:blipFill>
+                    <a:blip r:embed="rId8"/>
+                    <a:stretch>
+                      <a:fillRect/>
+                    </a:stretch>
+                  </pic:blipFill>
+                  <pic:spPr>
+                    <a:xfrm>
+                      <a:off x="0" y="0"/>
+                      <a:ext cx="3743325" cy="2362200"/>
+                    </a:xfrm>
+                    <a:prstGeom prst="rect">
+                      <a:avLst/>
+                    </a:prstGeom>
+                  </pic:spPr>
+                </pic:pic>
+              </a:graphicData>
+            </a:graphic>
+          </wp:inline>
+        </w:drawing>
+      </w:r>
+      <w:r>
+        <w:rPr>
+          <w:noProof/>
+          <w:lang w:eastAsia="pl-PL"/>
+        </w:rPr>
+        <w:t xml:space="preserve"> </w:t>
+      </w:r>
+      <w:r>
+        <w:rPr>
+          <w:noProof/>
+          <w:lang w:eastAsia="pl-PL"/>
+        </w:rPr>
+        <w:drawing>
+          <wp:inline distT="0" distB="0" distL="0" distR="0" wp14:anchorId="23EB014F" wp14:editId="2A50DF6F">
+            <wp:extent cx="5760720" cy="2135006"/>
+            <wp:effectExtent l="0" t="0" r="0" b="0"/>
+            <wp:docPr id="18" name="Obraz 18"/>
             <wp:cNvGraphicFramePr>
               <a:graphicFrameLocks xmlns:a="http://schemas.openxmlformats.org/drawingml/2006/main" noChangeAspect="1"/>
             </wp:cNvGraphicFramePr>
@@ -392,7 +533,7 @@
                   <pic:spPr>
                     <a:xfrm>
                       <a:off x="0" y="0"/>
-                      <a:ext cx="3743325" cy="2362200"/>
+                      <a:ext cx="5760720" cy="2135006"/>
                     </a:xfrm>
                     <a:prstGeom prst="rect">
                       <a:avLst/>
@@ -404,23 +545,44 @@
           </wp:inline>
         </w:drawing>
       </w:r>
-      <w:r>
-        <w:rPr>
-          <w:noProof/>
-          <w:lang w:eastAsia="pl-PL"/>
-        </w:rPr>
-        <w:t xml:space="preserve"> </w:t>
-      </w:r>
+    </w:p>
+    <w:p>
+      <w:r>
+        <w:br w:type="page"/>
+      </w:r>
+    </w:p>
+    <w:p>
+      <w:pPr>
+        <w:rPr>
+          <w:b/>
+          <w:sz w:val="28"/>
+        </w:rPr>
+      </w:pPr>
+      <w:r>
+        <w:rPr>
+          <w:b/>
+          <w:sz w:val="28"/>
+        </w:rPr>
+        <w:lastRenderedPageBreak/>
+        <w:t>Zadanie 2</w:t>
+      </w:r>
+    </w:p>
+    <w:p>
+      <w:r>
+        <w:t>Wypisanie rozwiązania:</w:t>
+      </w:r>
+    </w:p>
+    <w:p>
       <w:r>
         <w:rPr>
           <w:noProof/>
           <w:lang w:eastAsia="pl-PL"/>
         </w:rPr>
         <w:drawing>
-          <wp:inline distT="0" distB="0" distL="0" distR="0" wp14:anchorId="23EB014F" wp14:editId="2A50DF6F">
-            <wp:extent cx="5760720" cy="2135006"/>
-            <wp:effectExtent l="0" t="0" r="0" b="0"/>
-            <wp:docPr id="18" name="Obraz 18"/>
+          <wp:inline distT="0" distB="0" distL="0" distR="0" wp14:anchorId="3D5D4A94" wp14:editId="55646EC4">
+            <wp:extent cx="5760720" cy="2257497"/>
+            <wp:effectExtent l="0" t="0" r="0" b="9525"/>
+            <wp:docPr id="5" name="Obraz 5"/>
             <wp:cNvGraphicFramePr>
               <a:graphicFrameLocks xmlns:a="http://schemas.openxmlformats.org/drawingml/2006/main" noChangeAspect="1"/>
             </wp:cNvGraphicFramePr>
@@ -440,7 +602,7 @@
                   <pic:spPr>
                     <a:xfrm>
                       <a:off x="0" y="0"/>
-                      <a:ext cx="5760720" cy="2135006"/>
+                      <a:ext cx="5760720" cy="2257497"/>
                     </a:xfrm>
                     <a:prstGeom prst="rect">
                       <a:avLst/>
@@ -452,44 +614,23 @@
           </wp:inline>
         </w:drawing>
       </w:r>
-    </w:p>
-    <w:p>
-      <w:r>
-        <w:br w:type="page"/>
-      </w:r>
-    </w:p>
-    <w:p>
-      <w:pPr>
-        <w:rPr>
-          <w:b/>
-          <w:sz w:val="28"/>
-        </w:rPr>
-      </w:pPr>
-      <w:r>
-        <w:rPr>
-          <w:b/>
-          <w:sz w:val="28"/>
-        </w:rPr>
-        <w:lastRenderedPageBreak/>
-        <w:t>Zadanie 2</w:t>
-      </w:r>
-    </w:p>
-    <w:p>
-      <w:r>
-        <w:t>Wypisanie rozwiązania:</w:t>
-      </w:r>
-    </w:p>
-    <w:p>
+      <w:r>
+        <w:rPr>
+          <w:noProof/>
+          <w:lang w:eastAsia="pl-PL"/>
+        </w:rPr>
+        <w:t xml:space="preserve"> </w:t>
+      </w:r>
       <w:r>
         <w:rPr>
           <w:noProof/>
           <w:lang w:eastAsia="pl-PL"/>
         </w:rPr>
         <w:drawing>
-          <wp:inline distT="0" distB="0" distL="0" distR="0" wp14:anchorId="3D5D4A94" wp14:editId="55646EC4">
-            <wp:extent cx="5760720" cy="2257497"/>
-            <wp:effectExtent l="0" t="0" r="0" b="9525"/>
-            <wp:docPr id="5" name="Obraz 5"/>
+          <wp:inline distT="0" distB="0" distL="0" distR="0" wp14:anchorId="7508A907" wp14:editId="6F887B3C">
+            <wp:extent cx="5760720" cy="2172366"/>
+            <wp:effectExtent l="0" t="0" r="0" b="0"/>
+            <wp:docPr id="6" name="Obraz 6"/>
             <wp:cNvGraphicFramePr>
               <a:graphicFrameLocks xmlns:a="http://schemas.openxmlformats.org/drawingml/2006/main" noChangeAspect="1"/>
             </wp:cNvGraphicFramePr>
@@ -509,7 +650,7 @@
                   <pic:spPr>
                     <a:xfrm>
                       <a:off x="0" y="0"/>
-                      <a:ext cx="5760720" cy="2257497"/>
+                      <a:ext cx="5760720" cy="2172366"/>
                     </a:xfrm>
                     <a:prstGeom prst="rect">
                       <a:avLst/>
@@ -534,10 +675,10 @@
           <w:lang w:eastAsia="pl-PL"/>
         </w:rPr>
         <w:drawing>
-          <wp:inline distT="0" distB="0" distL="0" distR="0" wp14:anchorId="7508A907" wp14:editId="6F887B3C">
-            <wp:extent cx="5760720" cy="2172366"/>
-            <wp:effectExtent l="0" t="0" r="0" b="0"/>
-            <wp:docPr id="6" name="Obraz 6"/>
+          <wp:inline distT="0" distB="0" distL="0" distR="0" wp14:anchorId="62C4228F" wp14:editId="793569A2">
+            <wp:extent cx="5760720" cy="2260559"/>
+            <wp:effectExtent l="0" t="0" r="0" b="6985"/>
+            <wp:docPr id="7" name="Obraz 7"/>
             <wp:cNvGraphicFramePr>
               <a:graphicFrameLocks xmlns:a="http://schemas.openxmlformats.org/drawingml/2006/main" noChangeAspect="1"/>
             </wp:cNvGraphicFramePr>
@@ -557,7 +698,7 @@
                   <pic:spPr>
                     <a:xfrm>
                       <a:off x="0" y="0"/>
-                      <a:ext cx="5760720" cy="2172366"/>
+                      <a:ext cx="5760720" cy="2260559"/>
                     </a:xfrm>
                     <a:prstGeom prst="rect">
                       <a:avLst/>
@@ -581,11 +722,12 @@
           <w:noProof/>
           <w:lang w:eastAsia="pl-PL"/>
         </w:rPr>
+        <w:lastRenderedPageBreak/>
         <w:drawing>
-          <wp:inline distT="0" distB="0" distL="0" distR="0" wp14:anchorId="62C4228F" wp14:editId="793569A2">
-            <wp:extent cx="5760720" cy="2260559"/>
+          <wp:inline distT="0" distB="0" distL="0" distR="0" wp14:anchorId="780F60B0" wp14:editId="2648B581">
+            <wp:extent cx="5760720" cy="2184003"/>
             <wp:effectExtent l="0" t="0" r="0" b="6985"/>
-            <wp:docPr id="7" name="Obraz 7"/>
+            <wp:docPr id="8" name="Obraz 8"/>
             <wp:cNvGraphicFramePr>
               <a:graphicFrameLocks xmlns:a="http://schemas.openxmlformats.org/drawingml/2006/main" noChangeAspect="1"/>
             </wp:cNvGraphicFramePr>
@@ -605,7 +747,7 @@
                   <pic:spPr>
                     <a:xfrm>
                       <a:off x="0" y="0"/>
-                      <a:ext cx="5760720" cy="2260559"/>
+                      <a:ext cx="5760720" cy="2184003"/>
                     </a:xfrm>
                     <a:prstGeom prst="rect">
                       <a:avLst/>
@@ -629,12 +771,11 @@
           <w:noProof/>
           <w:lang w:eastAsia="pl-PL"/>
         </w:rPr>
-        <w:lastRenderedPageBreak/>
         <w:drawing>
-          <wp:inline distT="0" distB="0" distL="0" distR="0" wp14:anchorId="780F60B0" wp14:editId="2648B581">
-            <wp:extent cx="5760720" cy="2184003"/>
-            <wp:effectExtent l="0" t="0" r="0" b="6985"/>
-            <wp:docPr id="8" name="Obraz 8"/>
+          <wp:inline distT="0" distB="0" distL="0" distR="0" wp14:anchorId="5BDE5342" wp14:editId="2883CA05">
+            <wp:extent cx="5760720" cy="2188290"/>
+            <wp:effectExtent l="0" t="0" r="0" b="2540"/>
+            <wp:docPr id="9" name="Obraz 9"/>
             <wp:cNvGraphicFramePr>
               <a:graphicFrameLocks xmlns:a="http://schemas.openxmlformats.org/drawingml/2006/main" noChangeAspect="1"/>
             </wp:cNvGraphicFramePr>
@@ -654,7 +795,7 @@
                   <pic:spPr>
                     <a:xfrm>
                       <a:off x="0" y="0"/>
-                      <a:ext cx="5760720" cy="2184003"/>
+                      <a:ext cx="5760720" cy="2188290"/>
                     </a:xfrm>
                     <a:prstGeom prst="rect">
                       <a:avLst/>
@@ -679,10 +820,10 @@
           <w:lang w:eastAsia="pl-PL"/>
         </w:rPr>
         <w:drawing>
-          <wp:inline distT="0" distB="0" distL="0" distR="0" wp14:anchorId="5BDE5342" wp14:editId="2883CA05">
-            <wp:extent cx="5760720" cy="2188290"/>
-            <wp:effectExtent l="0" t="0" r="0" b="2540"/>
-            <wp:docPr id="9" name="Obraz 9"/>
+          <wp:inline distT="0" distB="0" distL="0" distR="0" wp14:anchorId="6049EEBF" wp14:editId="44C83DD7">
+            <wp:extent cx="5760720" cy="2192577"/>
+            <wp:effectExtent l="0" t="0" r="0" b="0"/>
+            <wp:docPr id="10" name="Obraz 10"/>
             <wp:cNvGraphicFramePr>
               <a:graphicFrameLocks xmlns:a="http://schemas.openxmlformats.org/drawingml/2006/main" noChangeAspect="1"/>
             </wp:cNvGraphicFramePr>
@@ -702,7 +843,7 @@
                   <pic:spPr>
                     <a:xfrm>
                       <a:off x="0" y="0"/>
-                      <a:ext cx="5760720" cy="2188290"/>
+                      <a:ext cx="5760720" cy="2192577"/>
                     </a:xfrm>
                     <a:prstGeom prst="rect">
                       <a:avLst/>
@@ -727,10 +868,10 @@
           <w:lang w:eastAsia="pl-PL"/>
         </w:rPr>
         <w:drawing>
-          <wp:inline distT="0" distB="0" distL="0" distR="0" wp14:anchorId="6049EEBF" wp14:editId="44C83DD7">
-            <wp:extent cx="5760720" cy="2192577"/>
+          <wp:inline distT="0" distB="0" distL="0" distR="0" wp14:anchorId="7E85E08E" wp14:editId="2A466D0B">
+            <wp:extent cx="5760720" cy="2198701"/>
             <wp:effectExtent l="0" t="0" r="0" b="0"/>
-            <wp:docPr id="10" name="Obraz 10"/>
+            <wp:docPr id="11" name="Obraz 11"/>
             <wp:cNvGraphicFramePr>
               <a:graphicFrameLocks xmlns:a="http://schemas.openxmlformats.org/drawingml/2006/main" noChangeAspect="1"/>
             </wp:cNvGraphicFramePr>
@@ -750,7 +891,7 @@
                   <pic:spPr>
                     <a:xfrm>
                       <a:off x="0" y="0"/>
-                      <a:ext cx="5760720" cy="2192577"/>
+                      <a:ext cx="5760720" cy="2198701"/>
                     </a:xfrm>
                     <a:prstGeom prst="rect">
                       <a:avLst/>
@@ -774,11 +915,12 @@
           <w:noProof/>
           <w:lang w:eastAsia="pl-PL"/>
         </w:rPr>
+        <w:lastRenderedPageBreak/>
         <w:drawing>
-          <wp:inline distT="0" distB="0" distL="0" distR="0" wp14:anchorId="7E85E08E" wp14:editId="2A466D0B">
-            <wp:extent cx="5760720" cy="2198701"/>
-            <wp:effectExtent l="0" t="0" r="0" b="0"/>
-            <wp:docPr id="11" name="Obraz 11"/>
+          <wp:inline distT="0" distB="0" distL="0" distR="0" wp14:anchorId="5C456DA4" wp14:editId="47BE3449">
+            <wp:extent cx="5760720" cy="2242798"/>
+            <wp:effectExtent l="0" t="0" r="0" b="5715"/>
+            <wp:docPr id="12" name="Obraz 12"/>
             <wp:cNvGraphicFramePr>
               <a:graphicFrameLocks xmlns:a="http://schemas.openxmlformats.org/drawingml/2006/main" noChangeAspect="1"/>
             </wp:cNvGraphicFramePr>
@@ -798,7 +940,7 @@
                   <pic:spPr>
                     <a:xfrm>
                       <a:off x="0" y="0"/>
-                      <a:ext cx="5760720" cy="2198701"/>
+                      <a:ext cx="5760720" cy="2242798"/>
                     </a:xfrm>
                     <a:prstGeom prst="rect">
                       <a:avLst/>
@@ -822,12 +964,11 @@
           <w:noProof/>
           <w:lang w:eastAsia="pl-PL"/>
         </w:rPr>
-        <w:lastRenderedPageBreak/>
         <w:drawing>
-          <wp:inline distT="0" distB="0" distL="0" distR="0" wp14:anchorId="5C456DA4" wp14:editId="47BE3449">
-            <wp:extent cx="5760720" cy="2242798"/>
-            <wp:effectExtent l="0" t="0" r="0" b="5715"/>
-            <wp:docPr id="12" name="Obraz 12"/>
+          <wp:inline distT="0" distB="0" distL="0" distR="0" wp14:anchorId="14DB49E8" wp14:editId="0A022061">
+            <wp:extent cx="5760720" cy="2179715"/>
+            <wp:effectExtent l="0" t="0" r="0" b="0"/>
+            <wp:docPr id="13" name="Obraz 13"/>
             <wp:cNvGraphicFramePr>
               <a:graphicFrameLocks xmlns:a="http://schemas.openxmlformats.org/drawingml/2006/main" noChangeAspect="1"/>
             </wp:cNvGraphicFramePr>
@@ -847,7 +988,7 @@
                   <pic:spPr>
                     <a:xfrm>
                       <a:off x="0" y="0"/>
-                      <a:ext cx="5760720" cy="2242798"/>
+                      <a:ext cx="5760720" cy="2179715"/>
                     </a:xfrm>
                     <a:prstGeom prst="rect">
                       <a:avLst/>
@@ -872,10 +1013,10 @@
           <w:lang w:eastAsia="pl-PL"/>
         </w:rPr>
         <w:drawing>
-          <wp:inline distT="0" distB="0" distL="0" distR="0" wp14:anchorId="14DB49E8" wp14:editId="0A022061">
-            <wp:extent cx="5760720" cy="2179715"/>
-            <wp:effectExtent l="0" t="0" r="0" b="0"/>
-            <wp:docPr id="13" name="Obraz 13"/>
+          <wp:inline distT="0" distB="0" distL="0" distR="0" wp14:anchorId="3977BA41" wp14:editId="245F3F53">
+            <wp:extent cx="5760720" cy="2181553"/>
+            <wp:effectExtent l="0" t="0" r="0" b="9525"/>
+            <wp:docPr id="14" name="Obraz 14"/>
             <wp:cNvGraphicFramePr>
               <a:graphicFrameLocks xmlns:a="http://schemas.openxmlformats.org/drawingml/2006/main" noChangeAspect="1"/>
             </wp:cNvGraphicFramePr>
@@ -895,54 +1036,6 @@
                   <pic:spPr>
                     <a:xfrm>
                       <a:off x="0" y="0"/>
-                      <a:ext cx="5760720" cy="2179715"/>
-                    </a:xfrm>
-                    <a:prstGeom prst="rect">
-                      <a:avLst/>
-                    </a:prstGeom>
-                  </pic:spPr>
-                </pic:pic>
-              </a:graphicData>
-            </a:graphic>
-          </wp:inline>
-        </w:drawing>
-      </w:r>
-      <w:r>
-        <w:rPr>
-          <w:noProof/>
-          <w:lang w:eastAsia="pl-PL"/>
-        </w:rPr>
-        <w:t xml:space="preserve"> </w:t>
-      </w:r>
-      <w:r>
-        <w:rPr>
-          <w:noProof/>
-          <w:lang w:eastAsia="pl-PL"/>
-        </w:rPr>
-        <w:drawing>
-          <wp:inline distT="0" distB="0" distL="0" distR="0" wp14:anchorId="3977BA41" wp14:editId="245F3F53">
-            <wp:extent cx="5760720" cy="2181553"/>
-            <wp:effectExtent l="0" t="0" r="0" b="9525"/>
-            <wp:docPr id="14" name="Obraz 14"/>
-            <wp:cNvGraphicFramePr>
-              <a:graphicFrameLocks xmlns:a="http://schemas.openxmlformats.org/drawingml/2006/main" noChangeAspect="1"/>
-            </wp:cNvGraphicFramePr>
-            <a:graphic xmlns:a="http://schemas.openxmlformats.org/drawingml/2006/main">
-              <a:graphicData uri="http://schemas.openxmlformats.org/drawingml/2006/picture">
-                <pic:pic xmlns:pic="http://schemas.openxmlformats.org/drawingml/2006/picture">
-                  <pic:nvPicPr>
-                    <pic:cNvPr id="0" name=""/>
-                    <pic:cNvPicPr/>
-                  </pic:nvPicPr>
-                  <pic:blipFill>
-                    <a:blip r:embed="rId20"/>
-                    <a:stretch>
-                      <a:fillRect/>
-                    </a:stretch>
-                  </pic:blipFill>
-                  <pic:spPr>
-                    <a:xfrm>
-                      <a:off x="0" y="0"/>
                       <a:ext cx="5760720" cy="2181553"/>
                     </a:xfrm>
                     <a:prstGeom prst="rect">
@@ -983,7 +1076,7 @@
                     <pic:cNvPicPr/>
                   </pic:nvPicPr>
                   <pic:blipFill>
-                    <a:blip r:embed="rId21"/>
+                    <a:blip r:embed="rId20"/>
                     <a:stretch>
                       <a:fillRect/>
                     </a:stretch>
@@ -1049,7 +1142,13 @@
           </w:tcPr>
           <w:p>
             <w:r>
-              <w:t>Zosia Jankowska</w:t>
+              <w:t>Zo</w:t>
+            </w:r>
+            <w:r>
+              <w:t>f</w:t>
+            </w:r>
+            <w:r>
+              <w:t>ia Jankowska</w:t>
             </w:r>
           </w:p>
         </w:tc>
@@ -1168,7 +1267,7 @@
 </file>
 
 <file path=word/styles.xml><?xml version="1.0" encoding="utf-8"?>
-<w:styles xmlns:mc="http://schemas.openxmlformats.org/markup-compatibility/2006" xmlns:r="http://schemas.openxmlformats.org/officeDocument/2006/relationships" xmlns:w="http://schemas.openxmlformats.org/wordprocessingml/2006/main" xmlns:w14="http://schemas.microsoft.com/office/word/2010/wordml" mc:Ignorable="w14">
+<w:styles xmlns:mc="http://schemas.openxmlformats.org/markup-compatibility/2006" xmlns:r="http://schemas.openxmlformats.org/officeDocument/2006/relationships" xmlns:w="http://schemas.openxmlformats.org/wordprocessingml/2006/main" xmlns:w14="http://schemas.microsoft.com/office/word/2010/wordml" xmlns:w15="http://schemas.microsoft.com/office/word/2012/wordml" xmlns:w16cid="http://schemas.microsoft.com/office/word/2016/wordml/cid" xmlns:w16se="http://schemas.microsoft.com/office/word/2015/wordml/symex" mc:Ignorable="w14 w15 w16se w16cid">
   <w:docDefaults>
     <w:rPrDefault>
       <w:rPr>
@@ -1184,144 +1283,382 @@
       </w:pPr>
     </w:pPrDefault>
   </w:docDefaults>
-  <w:latentStyles w:defLockedState="0" w:defUIPriority="99" w:defSemiHidden="1" w:defUnhideWhenUsed="1" w:defQFormat="0" w:count="267">
-    <w:lsdException w:name="Normal" w:semiHidden="0" w:uiPriority="0" w:unhideWhenUsed="0" w:qFormat="1"/>
-    <w:lsdException w:name="heading 1" w:semiHidden="0" w:uiPriority="9" w:unhideWhenUsed="0" w:qFormat="1"/>
-    <w:lsdException w:name="heading 2" w:uiPriority="9" w:qFormat="1"/>
-    <w:lsdException w:name="heading 3" w:uiPriority="9" w:qFormat="1"/>
-    <w:lsdException w:name="heading 4" w:uiPriority="9" w:qFormat="1"/>
-    <w:lsdException w:name="heading 5" w:uiPriority="9" w:qFormat="1"/>
-    <w:lsdException w:name="heading 6" w:uiPriority="9" w:qFormat="1"/>
-    <w:lsdException w:name="heading 7" w:uiPriority="9" w:qFormat="1"/>
-    <w:lsdException w:name="heading 8" w:uiPriority="9" w:qFormat="1"/>
-    <w:lsdException w:name="heading 9" w:uiPriority="9" w:qFormat="1"/>
-    <w:lsdException w:name="toc 1" w:uiPriority="39"/>
-    <w:lsdException w:name="toc 2" w:uiPriority="39"/>
-    <w:lsdException w:name="toc 3" w:uiPriority="39"/>
-    <w:lsdException w:name="toc 4" w:uiPriority="39"/>
-    <w:lsdException w:name="toc 5" w:uiPriority="39"/>
-    <w:lsdException w:name="toc 6" w:uiPriority="39"/>
-    <w:lsdException w:name="toc 7" w:uiPriority="39"/>
-    <w:lsdException w:name="toc 8" w:uiPriority="39"/>
-    <w:lsdException w:name="toc 9" w:uiPriority="39"/>
-    <w:lsdException w:name="caption" w:uiPriority="35" w:qFormat="1"/>
-    <w:lsdException w:name="Title" w:semiHidden="0" w:uiPriority="10" w:unhideWhenUsed="0" w:qFormat="1"/>
-    <w:lsdException w:name="Default Paragraph Font" w:uiPriority="1"/>
-    <w:lsdException w:name="Subtitle" w:semiHidden="0" w:uiPriority="11" w:unhideWhenUsed="0" w:qFormat="1"/>
-    <w:lsdException w:name="Strong" w:semiHidden="0" w:uiPriority="22" w:unhideWhenUsed="0" w:qFormat="1"/>
-    <w:lsdException w:name="Emphasis" w:semiHidden="0" w:uiPriority="20" w:unhideWhenUsed="0" w:qFormat="1"/>
-    <w:lsdException w:name="Table Grid" w:semiHidden="0" w:uiPriority="59" w:unhideWhenUsed="0"/>
-    <w:lsdException w:name="Placeholder Text" w:unhideWhenUsed="0"/>
-    <w:lsdException w:name="No Spacing" w:semiHidden="0" w:uiPriority="1" w:unhideWhenUsed="0" w:qFormat="1"/>
-    <w:lsdException w:name="Light Shading" w:semiHidden="0" w:uiPriority="60" w:unhideWhenUsed="0"/>
-    <w:lsdException w:name="Light List" w:semiHidden="0" w:uiPriority="61" w:unhideWhenUsed="0"/>
-    <w:lsdException w:name="Light Grid" w:semiHidden="0" w:uiPriority="62" w:unhideWhenUsed="0"/>
-    <w:lsdException w:name="Medium Shading 1" w:semiHidden="0" w:uiPriority="63" w:unhideWhenUsed="0"/>
-    <w:lsdException w:name="Medium Shading 2" w:semiHidden="0" w:uiPriority="64" w:unhideWhenUsed="0"/>
-    <w:lsdException w:name="Medium List 1" w:semiHidden="0" w:uiPriority="65" w:unhideWhenUsed="0"/>
-    <w:lsdException w:name="Medium List 2" w:semiHidden="0" w:uiPriority="66" w:unhideWhenUsed="0"/>
-    <w:lsdException w:name="Medium Grid 1" w:semiHidden="0" w:uiPriority="67" w:unhideWhenUsed="0"/>
-    <w:lsdException w:name="Medium Grid 2" w:semiHidden="0" w:uiPriority="68" w:unhideWhenUsed="0"/>
-    <w:lsdException w:name="Medium Grid 3" w:semiHidden="0" w:uiPriority="69" w:unhideWhenUsed="0"/>
-    <w:lsdException w:name="Dark List" w:semiHidden="0" w:uiPriority="70" w:unhideWhenUsed="0"/>
-    <w:lsdException w:name="Colorful Shading" w:semiHidden="0" w:uiPriority="71" w:unhideWhenUsed="0"/>
-    <w:lsdException w:name="Colorful List" w:semiHidden="0" w:uiPriority="72" w:unhideWhenUsed="0"/>
-    <w:lsdException w:name="Colorful Grid" w:semiHidden="0" w:uiPriority="73" w:unhideWhenUsed="0"/>
-    <w:lsdException w:name="Light Shading Accent 1" w:semiHidden="0" w:uiPriority="60" w:unhideWhenUsed="0"/>
-    <w:lsdException w:name="Light List Accent 1" w:semiHidden="0" w:uiPriority="61" w:unhideWhenUsed="0"/>
-    <w:lsdException w:name="Light Grid Accent 1" w:semiHidden="0" w:uiPriority="62" w:unhideWhenUsed="0"/>
-    <w:lsdException w:name="Medium Shading 1 Accent 1" w:semiHidden="0" w:uiPriority="63" w:unhideWhenUsed="0"/>
-    <w:lsdException w:name="Medium Shading 2 Accent 1" w:semiHidden="0" w:uiPriority="64" w:unhideWhenUsed="0"/>
-    <w:lsdException w:name="Medium List 1 Accent 1" w:semiHidden="0" w:uiPriority="65" w:unhideWhenUsed="0"/>
-    <w:lsdException w:name="Revision" w:unhideWhenUsed="0"/>
-    <w:lsdException w:name="List Paragraph" w:semiHidden="0" w:uiPriority="34" w:unhideWhenUsed="0" w:qFormat="1"/>
-    <w:lsdException w:name="Quote" w:semiHidden="0" w:uiPriority="29" w:unhideWhenUsed="0" w:qFormat="1"/>
-    <w:lsdException w:name="Intense Quote" w:semiHidden="0" w:uiPriority="30" w:unhideWhenUsed="0" w:qFormat="1"/>
-    <w:lsdException w:name="Medium List 2 Accent 1" w:semiHidden="0" w:uiPriority="66" w:unhideWhenUsed="0"/>
-    <w:lsdException w:name="Medium Grid 1 Accent 1" w:semiHidden="0" w:uiPriority="67" w:unhideWhenUsed="0"/>
-    <w:lsdException w:name="Medium Grid 2 Accent 1" w:semiHidden="0" w:uiPriority="68" w:unhideWhenUsed="0"/>
-    <w:lsdException w:name="Medium Grid 3 Accent 1" w:semiHidden="0" w:uiPriority="69" w:unhideWhenUsed="0"/>
-    <w:lsdException w:name="Dark List Accent 1" w:semiHidden="0" w:uiPriority="70" w:unhideWhenUsed="0"/>
-    <w:lsdException w:name="Colorful Shading Accent 1" w:semiHidden="0" w:uiPriority="71" w:unhideWhenUsed="0"/>
-    <w:lsdException w:name="Colorful List Accent 1" w:semiHidden="0" w:uiPriority="72" w:unhideWhenUsed="0"/>
-    <w:lsdException w:name="Colorful Grid Accent 1" w:semiHidden="0" w:uiPriority="73" w:unhideWhenUsed="0"/>
-    <w:lsdException w:name="Light Shading Accent 2" w:semiHidden="0" w:uiPriority="60" w:unhideWhenUsed="0"/>
-    <w:lsdException w:name="Light List Accent 2" w:semiHidden="0" w:uiPriority="61" w:unhideWhenUsed="0"/>
-    <w:lsdException w:name="Light Grid Accent 2" w:semiHidden="0" w:uiPriority="62" w:unhideWhenUsed="0"/>
-    <w:lsdException w:name="Medium Shading 1 Accent 2" w:semiHidden="0" w:uiPriority="63" w:unhideWhenUsed="0"/>
-    <w:lsdException w:name="Medium Shading 2 Accent 2" w:semiHidden="0" w:uiPriority="64" w:unhideWhenUsed="0"/>
-    <w:lsdException w:name="Medium List 1 Accent 2" w:semiHidden="0" w:uiPriority="65" w:unhideWhenUsed="0"/>
-    <w:lsdException w:name="Medium List 2 Accent 2" w:semiHidden="0" w:uiPriority="66" w:unhideWhenUsed="0"/>
-    <w:lsdException w:name="Medium Grid 1 Accent 2" w:semiHidden="0" w:uiPriority="67" w:unhideWhenUsed="0"/>
-    <w:lsdException w:name="Medium Grid 2 Accent 2" w:semiHidden="0" w:uiPriority="68" w:unhideWhenUsed="0"/>
-    <w:lsdException w:name="Medium Grid 3 Accent 2" w:semiHidden="0" w:uiPriority="69" w:unhideWhenUsed="0"/>
-    <w:lsdException w:name="Dark List Accent 2" w:semiHidden="0" w:uiPriority="70" w:unhideWhenUsed="0"/>
-    <w:lsdException w:name="Colorful Shading Accent 2" w:semiHidden="0" w:uiPriority="71" w:unhideWhenUsed="0"/>
-    <w:lsdException w:name="Colorful List Accent 2" w:semiHidden="0" w:uiPriority="72" w:unhideWhenUsed="0"/>
-    <w:lsdException w:name="Colorful Grid Accent 2" w:semiHidden="0" w:uiPriority="73" w:unhideWhenUsed="0"/>
-    <w:lsdException w:name="Light Shading Accent 3" w:semiHidden="0" w:uiPriority="60" w:unhideWhenUsed="0"/>
-    <w:lsdException w:name="Light List Accent 3" w:semiHidden="0" w:uiPriority="61" w:unhideWhenUsed="0"/>
-    <w:lsdException w:name="Light Grid Accent 3" w:semiHidden="0" w:uiPriority="62" w:unhideWhenUsed="0"/>
-    <w:lsdException w:name="Medium Shading 1 Accent 3" w:semiHidden="0" w:uiPriority="63" w:unhideWhenUsed="0"/>
-    <w:lsdException w:name="Medium Shading 2 Accent 3" w:semiHidden="0" w:uiPriority="64" w:unhideWhenUsed="0"/>
-    <w:lsdException w:name="Medium List 1 Accent 3" w:semiHidden="0" w:uiPriority="65" w:unhideWhenUsed="0"/>
-    <w:lsdException w:name="Medium List 2 Accent 3" w:semiHidden="0" w:uiPriority="66" w:unhideWhenUsed="0"/>
-    <w:lsdException w:name="Medium Grid 1 Accent 3" w:semiHidden="0" w:uiPriority="67" w:unhideWhenUsed="0"/>
-    <w:lsdException w:name="Medium Grid 2 Accent 3" w:semiHidden="0" w:uiPriority="68" w:unhideWhenUsed="0"/>
-    <w:lsdException w:name="Medium Grid 3 Accent 3" w:semiHidden="0" w:uiPriority="69" w:unhideWhenUsed="0"/>
-    <w:lsdException w:name="Dark List Accent 3" w:semiHidden="0" w:uiPriority="70" w:unhideWhenUsed="0"/>
-    <w:lsdException w:name="Colorful Shading Accent 3" w:semiHidden="0" w:uiPriority="71" w:unhideWhenUsed="0"/>
-    <w:lsdException w:name="Colorful List Accent 3" w:semiHidden="0" w:uiPriority="72" w:unhideWhenUsed="0"/>
-    <w:lsdException w:name="Colorful Grid Accent 3" w:semiHidden="0" w:uiPriority="73" w:unhideWhenUsed="0"/>
-    <w:lsdException w:name="Light Shading Accent 4" w:semiHidden="0" w:uiPriority="60" w:unhideWhenUsed="0"/>
-    <w:lsdException w:name="Light List Accent 4" w:semiHidden="0" w:uiPriority="61" w:unhideWhenUsed="0"/>
-    <w:lsdException w:name="Light Grid Accent 4" w:semiHidden="0" w:uiPriority="62" w:unhideWhenUsed="0"/>
-    <w:lsdException w:name="Medium Shading 1 Accent 4" w:semiHidden="0" w:uiPriority="63" w:unhideWhenUsed="0"/>
-    <w:lsdException w:name="Medium Shading 2 Accent 4" w:semiHidden="0" w:uiPriority="64" w:unhideWhenUsed="0"/>
-    <w:lsdException w:name="Medium List 1 Accent 4" w:semiHidden="0" w:uiPriority="65" w:unhideWhenUsed="0"/>
-    <w:lsdException w:name="Medium List 2 Accent 4" w:semiHidden="0" w:uiPriority="66" w:unhideWhenUsed="0"/>
-    <w:lsdException w:name="Medium Grid 1 Accent 4" w:semiHidden="0" w:uiPriority="67" w:unhideWhenUsed="0"/>
-    <w:lsdException w:name="Medium Grid 2 Accent 4" w:semiHidden="0" w:uiPriority="68" w:unhideWhenUsed="0"/>
-    <w:lsdException w:name="Medium Grid 3 Accent 4" w:semiHidden="0" w:uiPriority="69" w:unhideWhenUsed="0"/>
-    <w:lsdException w:name="Dark List Accent 4" w:semiHidden="0" w:uiPriority="70" w:unhideWhenUsed="0"/>
-    <w:lsdException w:name="Colorful Shading Accent 4" w:semiHidden="0" w:uiPriority="71" w:unhideWhenUsed="0"/>
-    <w:lsdException w:name="Colorful List Accent 4" w:semiHidden="0" w:uiPriority="72" w:unhideWhenUsed="0"/>
-    <w:lsdException w:name="Colorful Grid Accent 4" w:semiHidden="0" w:uiPriority="73" w:unhideWhenUsed="0"/>
-    <w:lsdException w:name="Light Shading Accent 5" w:semiHidden="0" w:uiPriority="60" w:unhideWhenUsed="0"/>
-    <w:lsdException w:name="Light List Accent 5" w:semiHidden="0" w:uiPriority="61" w:unhideWhenUsed="0"/>
-    <w:lsdException w:name="Light Grid Accent 5" w:semiHidden="0" w:uiPriority="62" w:unhideWhenUsed="0"/>
-    <w:lsdException w:name="Medium Shading 1 Accent 5" w:semiHidden="0" w:uiPriority="63" w:unhideWhenUsed="0"/>
-    <w:lsdException w:name="Medium Shading 2 Accent 5" w:semiHidden="0" w:uiPriority="64" w:unhideWhenUsed="0"/>
-    <w:lsdException w:name="Medium List 1 Accent 5" w:semiHidden="0" w:uiPriority="65" w:unhideWhenUsed="0"/>
-    <w:lsdException w:name="Medium List 2 Accent 5" w:semiHidden="0" w:uiPriority="66" w:unhideWhenUsed="0"/>
-    <w:lsdException w:name="Medium Grid 1 Accent 5" w:semiHidden="0" w:uiPriority="67" w:unhideWhenUsed="0"/>
-    <w:lsdException w:name="Medium Grid 2 Accent 5" w:semiHidden="0" w:uiPriority="68" w:unhideWhenUsed="0"/>
-    <w:lsdException w:name="Medium Grid 3 Accent 5" w:semiHidden="0" w:uiPriority="69" w:unhideWhenUsed="0"/>
-    <w:lsdException w:name="Dark List Accent 5" w:semiHidden="0" w:uiPriority="70" w:unhideWhenUsed="0"/>
-    <w:lsdException w:name="Colorful Shading Accent 5" w:semiHidden="0" w:uiPriority="71" w:unhideWhenUsed="0"/>
-    <w:lsdException w:name="Colorful List Accent 5" w:semiHidden="0" w:uiPriority="72" w:unhideWhenUsed="0"/>
-    <w:lsdException w:name="Colorful Grid Accent 5" w:semiHidden="0" w:uiPriority="73" w:unhideWhenUsed="0"/>
-    <w:lsdException w:name="Light Shading Accent 6" w:semiHidden="0" w:uiPriority="60" w:unhideWhenUsed="0"/>
-    <w:lsdException w:name="Light List Accent 6" w:semiHidden="0" w:uiPriority="61" w:unhideWhenUsed="0"/>
-    <w:lsdException w:name="Light Grid Accent 6" w:semiHidden="0" w:uiPriority="62" w:unhideWhenUsed="0"/>
-    <w:lsdException w:name="Medium Shading 1 Accent 6" w:semiHidden="0" w:uiPriority="63" w:unhideWhenUsed="0"/>
-    <w:lsdException w:name="Medium Shading 2 Accent 6" w:semiHidden="0" w:uiPriority="64" w:unhideWhenUsed="0"/>
-    <w:lsdException w:name="Medium List 1 Accent 6" w:semiHidden="0" w:uiPriority="65" w:unhideWhenUsed="0"/>
-    <w:lsdException w:name="Medium List 2 Accent 6" w:semiHidden="0" w:uiPriority="66" w:unhideWhenUsed="0"/>
-    <w:lsdException w:name="Medium Grid 1 Accent 6" w:semiHidden="0" w:uiPriority="67" w:unhideWhenUsed="0"/>
-    <w:lsdException w:name="Medium Grid 2 Accent 6" w:semiHidden="0" w:uiPriority="68" w:unhideWhenUsed="0"/>
-    <w:lsdException w:name="Medium Grid 3 Accent 6" w:semiHidden="0" w:uiPriority="69" w:unhideWhenUsed="0"/>
-    <w:lsdException w:name="Dark List Accent 6" w:semiHidden="0" w:uiPriority="70" w:unhideWhenUsed="0"/>
-    <w:lsdException w:name="Colorful Shading Accent 6" w:semiHidden="0" w:uiPriority="71" w:unhideWhenUsed="0"/>
-    <w:lsdException w:name="Colorful List Accent 6" w:semiHidden="0" w:uiPriority="72" w:unhideWhenUsed="0"/>
-    <w:lsdException w:name="Colorful Grid Accent 6" w:semiHidden="0" w:uiPriority="73" w:unhideWhenUsed="0"/>
-    <w:lsdException w:name="Subtle Emphasis" w:semiHidden="0" w:uiPriority="19" w:unhideWhenUsed="0" w:qFormat="1"/>
-    <w:lsdException w:name="Intense Emphasis" w:semiHidden="0" w:uiPriority="21" w:unhideWhenUsed="0" w:qFormat="1"/>
-    <w:lsdException w:name="Subtle Reference" w:semiHidden="0" w:uiPriority="31" w:unhideWhenUsed="0" w:qFormat="1"/>
-    <w:lsdException w:name="Intense Reference" w:semiHidden="0" w:uiPriority="32" w:unhideWhenUsed="0" w:qFormat="1"/>
-    <w:lsdException w:name="Book Title" w:semiHidden="0" w:uiPriority="33" w:unhideWhenUsed="0" w:qFormat="1"/>
-    <w:lsdException w:name="Bibliography" w:uiPriority="37"/>
-    <w:lsdException w:name="TOC Heading" w:uiPriority="39" w:qFormat="1"/>
+  <w:latentStyles w:defLockedState="0" w:defUIPriority="99" w:defSemiHidden="0" w:defUnhideWhenUsed="0" w:defQFormat="0" w:count="375">
+    <w:lsdException w:name="Normal" w:uiPriority="0" w:qFormat="1"/>
+    <w:lsdException w:name="heading 1" w:uiPriority="9" w:qFormat="1"/>
+    <w:lsdException w:name="heading 2" w:semiHidden="1" w:uiPriority="9" w:unhideWhenUsed="1" w:qFormat="1"/>
+    <w:lsdException w:name="heading 3" w:semiHidden="1" w:uiPriority="9" w:unhideWhenUsed="1" w:qFormat="1"/>
+    <w:lsdException w:name="heading 4" w:semiHidden="1" w:uiPriority="9" w:unhideWhenUsed="1" w:qFormat="1"/>
+    <w:lsdException w:name="heading 5" w:semiHidden="1" w:uiPriority="9" w:unhideWhenUsed="1" w:qFormat="1"/>
+    <w:lsdException w:name="heading 6" w:semiHidden="1" w:uiPriority="9" w:unhideWhenUsed="1" w:qFormat="1"/>
+    <w:lsdException w:name="heading 7" w:semiHidden="1" w:uiPriority="9" w:unhideWhenUsed="1" w:qFormat="1"/>
+    <w:lsdException w:name="heading 8" w:semiHidden="1" w:uiPriority="9" w:unhideWhenUsed="1" w:qFormat="1"/>
+    <w:lsdException w:name="heading 9" w:semiHidden="1" w:uiPriority="9" w:unhideWhenUsed="1" w:qFormat="1"/>
+    <w:lsdException w:name="index 1" w:semiHidden="1" w:unhideWhenUsed="1"/>
+    <w:lsdException w:name="index 2" w:semiHidden="1" w:unhideWhenUsed="1"/>
+    <w:lsdException w:name="index 3" w:semiHidden="1" w:unhideWhenUsed="1"/>
+    <w:lsdException w:name="index 4" w:semiHidden="1" w:unhideWhenUsed="1"/>
+    <w:lsdException w:name="index 5" w:semiHidden="1" w:unhideWhenUsed="1"/>
+    <w:lsdException w:name="index 6" w:semiHidden="1" w:unhideWhenUsed="1"/>
+    <w:lsdException w:name="index 7" w:semiHidden="1" w:unhideWhenUsed="1"/>
+    <w:lsdException w:name="index 8" w:semiHidden="1" w:unhideWhenUsed="1"/>
+    <w:lsdException w:name="index 9" w:semiHidden="1" w:unhideWhenUsed="1"/>
+    <w:lsdException w:name="toc 1" w:semiHidden="1" w:uiPriority="39" w:unhideWhenUsed="1"/>
+    <w:lsdException w:name="toc 2" w:semiHidden="1" w:uiPriority="39" w:unhideWhenUsed="1"/>
+    <w:lsdException w:name="toc 3" w:semiHidden="1" w:uiPriority="39" w:unhideWhenUsed="1"/>
+    <w:lsdException w:name="toc 4" w:semiHidden="1" w:uiPriority="39" w:unhideWhenUsed="1"/>
+    <w:lsdException w:name="toc 5" w:semiHidden="1" w:uiPriority="39" w:unhideWhenUsed="1"/>
+    <w:lsdException w:name="toc 6" w:semiHidden="1" w:uiPriority="39" w:unhideWhenUsed="1"/>
+    <w:lsdException w:name="toc 7" w:semiHidden="1" w:uiPriority="39" w:unhideWhenUsed="1"/>
+    <w:lsdException w:name="toc 8" w:semiHidden="1" w:uiPriority="39" w:unhideWhenUsed="1"/>
+    <w:lsdException w:name="toc 9" w:semiHidden="1" w:uiPriority="39" w:unhideWhenUsed="1"/>
+    <w:lsdException w:name="Normal Indent" w:semiHidden="1" w:unhideWhenUsed="1"/>
+    <w:lsdException w:name="footnote text" w:semiHidden="1" w:unhideWhenUsed="1"/>
+    <w:lsdException w:name="annotation text" w:semiHidden="1" w:unhideWhenUsed="1"/>
+    <w:lsdException w:name="header" w:semiHidden="1" w:unhideWhenUsed="1"/>
+    <w:lsdException w:name="footer" w:semiHidden="1" w:unhideWhenUsed="1"/>
+    <w:lsdException w:name="index heading" w:semiHidden="1" w:unhideWhenUsed="1"/>
+    <w:lsdException w:name="caption" w:semiHidden="1" w:uiPriority="35" w:unhideWhenUsed="1" w:qFormat="1"/>
+    <w:lsdException w:name="table of figures" w:semiHidden="1" w:unhideWhenUsed="1"/>
+    <w:lsdException w:name="envelope address" w:semiHidden="1" w:unhideWhenUsed="1"/>
+    <w:lsdException w:name="envelope return" w:semiHidden="1" w:unhideWhenUsed="1"/>
+    <w:lsdException w:name="footnote reference" w:semiHidden="1" w:unhideWhenUsed="1"/>
+    <w:lsdException w:name="annotation reference" w:semiHidden="1" w:unhideWhenUsed="1"/>
+    <w:lsdException w:name="line number" w:semiHidden="1" w:unhideWhenUsed="1"/>
+    <w:lsdException w:name="page number" w:semiHidden="1" w:unhideWhenUsed="1"/>
+    <w:lsdException w:name="endnote reference" w:semiHidden="1" w:unhideWhenUsed="1"/>
+    <w:lsdException w:name="endnote text" w:semiHidden="1" w:unhideWhenUsed="1"/>
+    <w:lsdException w:name="table of authorities" w:semiHidden="1" w:unhideWhenUsed="1"/>
+    <w:lsdException w:name="macro" w:semiHidden="1" w:unhideWhenUsed="1"/>
+    <w:lsdException w:name="toa heading" w:semiHidden="1" w:unhideWhenUsed="1"/>
+    <w:lsdException w:name="List" w:semiHidden="1" w:unhideWhenUsed="1"/>
+    <w:lsdException w:name="List Bullet" w:semiHidden="1" w:unhideWhenUsed="1"/>
+    <w:lsdException w:name="List Number" w:semiHidden="1" w:unhideWhenUsed="1"/>
+    <w:lsdException w:name="List 2" w:semiHidden="1" w:unhideWhenUsed="1"/>
+    <w:lsdException w:name="List 3" w:semiHidden="1" w:unhideWhenUsed="1"/>
+    <w:lsdException w:name="List 4" w:semiHidden="1" w:unhideWhenUsed="1"/>
+    <w:lsdException w:name="List 5" w:semiHidden="1" w:unhideWhenUsed="1"/>
+    <w:lsdException w:name="List Bullet 2" w:semiHidden="1" w:unhideWhenUsed="1"/>
+    <w:lsdException w:name="List Bullet 3" w:semiHidden="1" w:unhideWhenUsed="1"/>
+    <w:lsdException w:name="List Bullet 4" w:semiHidden="1" w:unhideWhenUsed="1"/>
+    <w:lsdException w:name="List Bullet 5" w:semiHidden="1" w:unhideWhenUsed="1"/>
+    <w:lsdException w:name="List Number 2" w:semiHidden="1" w:unhideWhenUsed="1"/>
+    <w:lsdException w:name="List Number 3" w:semiHidden="1" w:unhideWhenUsed="1"/>
+    <w:lsdException w:name="List Number 4" w:semiHidden="1" w:unhideWhenUsed="1"/>
+    <w:lsdException w:name="List Number 5" w:semiHidden="1" w:unhideWhenUsed="1"/>
+    <w:lsdException w:name="Title" w:uiPriority="10" w:qFormat="1"/>
+    <w:lsdException w:name="Closing" w:semiHidden="1" w:unhideWhenUsed="1"/>
+    <w:lsdException w:name="Signature" w:semiHidden="1" w:unhideWhenUsed="1"/>
+    <w:lsdException w:name="Default Paragraph Font" w:semiHidden="1" w:uiPriority="1" w:unhideWhenUsed="1"/>
+    <w:lsdException w:name="Body Text" w:semiHidden="1" w:unhideWhenUsed="1"/>
+    <w:lsdException w:name="Body Text Indent" w:semiHidden="1" w:unhideWhenUsed="1"/>
+    <w:lsdException w:name="List Continue" w:semiHidden="1" w:unhideWhenUsed="1"/>
+    <w:lsdException w:name="List Continue 2" w:semiHidden="1" w:unhideWhenUsed="1"/>
+    <w:lsdException w:name="List Continue 3" w:semiHidden="1" w:unhideWhenUsed="1"/>
+    <w:lsdException w:name="List Continue 4" w:semiHidden="1" w:unhideWhenUsed="1"/>
+    <w:lsdException w:name="List Continue 5" w:semiHidden="1" w:unhideWhenUsed="1"/>
+    <w:lsdException w:name="Message Header" w:semiHidden="1" w:unhideWhenUsed="1"/>
+    <w:lsdException w:name="Subtitle" w:uiPriority="11" w:qFormat="1"/>
+    <w:lsdException w:name="Salutation" w:semiHidden="1" w:unhideWhenUsed="1"/>
+    <w:lsdException w:name="Date" w:semiHidden="1" w:unhideWhenUsed="1"/>
+    <w:lsdException w:name="Body Text First Indent" w:semiHidden="1" w:unhideWhenUsed="1"/>
+    <w:lsdException w:name="Body Text First Indent 2" w:semiHidden="1" w:unhideWhenUsed="1"/>
+    <w:lsdException w:name="Note Heading" w:semiHidden="1" w:unhideWhenUsed="1"/>
+    <w:lsdException w:name="Body Text 2" w:semiHidden="1" w:unhideWhenUsed="1"/>
+    <w:lsdException w:name="Body Text 3" w:semiHidden="1" w:unhideWhenUsed="1"/>
+    <w:lsdException w:name="Body Text Indent 2" w:semiHidden="1" w:unhideWhenUsed="1"/>
+    <w:lsdException w:name="Body Text Indent 3" w:semiHidden="1" w:unhideWhenUsed="1"/>
+    <w:lsdException w:name="Block Text" w:semiHidden="1" w:unhideWhenUsed="1"/>
+    <w:lsdException w:name="Hyperlink" w:semiHidden="1" w:unhideWhenUsed="1"/>
+    <w:lsdException w:name="FollowedHyperlink" w:semiHidden="1" w:unhideWhenUsed="1"/>
+    <w:lsdException w:name="Strong" w:uiPriority="22" w:qFormat="1"/>
+    <w:lsdException w:name="Emphasis" w:uiPriority="20" w:qFormat="1"/>
+    <w:lsdException w:name="Document Map" w:semiHidden="1" w:unhideWhenUsed="1"/>
+    <w:lsdException w:name="Plain Text" w:semiHidden="1" w:unhideWhenUsed="1"/>
+    <w:lsdException w:name="E-mail Signature" w:semiHidden="1" w:unhideWhenUsed="1"/>
+    <w:lsdException w:name="HTML Top of Form" w:semiHidden="1" w:unhideWhenUsed="1"/>
+    <w:lsdException w:name="HTML Bottom of Form" w:semiHidden="1" w:unhideWhenUsed="1"/>
+    <w:lsdException w:name="Normal (Web)" w:semiHidden="1" w:unhideWhenUsed="1"/>
+    <w:lsdException w:name="HTML Acronym" w:semiHidden="1" w:unhideWhenUsed="1"/>
+    <w:lsdException w:name="HTML Address" w:semiHidden="1" w:unhideWhenUsed="1"/>
+    <w:lsdException w:name="HTML Cite" w:semiHidden="1" w:unhideWhenUsed="1"/>
+    <w:lsdException w:name="HTML Code" w:semiHidden="1" w:unhideWhenUsed="1"/>
+    <w:lsdException w:name="HTML Definition" w:semiHidden="1" w:unhideWhenUsed="1"/>
+    <w:lsdException w:name="HTML Keyboard" w:semiHidden="1" w:unhideWhenUsed="1"/>
+    <w:lsdException w:name="HTML Preformatted" w:semiHidden="1" w:unhideWhenUsed="1"/>
+    <w:lsdException w:name="HTML Sample" w:semiHidden="1" w:unhideWhenUsed="1"/>
+    <w:lsdException w:name="HTML Typewriter" w:semiHidden="1" w:unhideWhenUsed="1"/>
+    <w:lsdException w:name="HTML Variable" w:semiHidden="1" w:unhideWhenUsed="1"/>
+    <w:lsdException w:name="Normal Table" w:semiHidden="1" w:unhideWhenUsed="1"/>
+    <w:lsdException w:name="annotation subject" w:semiHidden="1" w:unhideWhenUsed="1"/>
+    <w:lsdException w:name="No List" w:semiHidden="1" w:unhideWhenUsed="1"/>
+    <w:lsdException w:name="Outline List 1" w:semiHidden="1" w:unhideWhenUsed="1"/>
+    <w:lsdException w:name="Outline List 2" w:semiHidden="1" w:unhideWhenUsed="1"/>
+    <w:lsdException w:name="Outline List 3" w:semiHidden="1" w:unhideWhenUsed="1"/>
+    <w:lsdException w:name="Table Simple 1" w:semiHidden="1" w:unhideWhenUsed="1"/>
+    <w:lsdException w:name="Table Simple 2" w:semiHidden="1" w:unhideWhenUsed="1"/>
+    <w:lsdException w:name="Table Simple 3" w:semiHidden="1" w:unhideWhenUsed="1"/>
+    <w:lsdException w:name="Table Classic 1" w:semiHidden="1" w:unhideWhenUsed="1"/>
+    <w:lsdException w:name="Table Classic 2" w:semiHidden="1" w:unhideWhenUsed="1"/>
+    <w:lsdException w:name="Table Classic 3" w:semiHidden="1" w:unhideWhenUsed="1"/>
+    <w:lsdException w:name="Table Classic 4" w:semiHidden="1" w:unhideWhenUsed="1"/>
+    <w:lsdException w:name="Table Colorful 1" w:semiHidden="1" w:unhideWhenUsed="1"/>
+    <w:lsdException w:name="Table Colorful 2" w:semiHidden="1" w:unhideWhenUsed="1"/>
+    <w:lsdException w:name="Table Colorful 3" w:semiHidden="1" w:unhideWhenUsed="1"/>
+    <w:lsdException w:name="Table Columns 1" w:semiHidden="1" w:unhideWhenUsed="1"/>
+    <w:lsdException w:name="Table Columns 2" w:semiHidden="1" w:unhideWhenUsed="1"/>
+    <w:lsdException w:name="Table Columns 3" w:semiHidden="1" w:unhideWhenUsed="1"/>
+    <w:lsdException w:name="Table Columns 4" w:semiHidden="1" w:unhideWhenUsed="1"/>
+    <w:lsdException w:name="Table Columns 5" w:semiHidden="1" w:unhideWhenUsed="1"/>
+    <w:lsdException w:name="Table Grid 1" w:semiHidden="1" w:unhideWhenUsed="1"/>
+    <w:lsdException w:name="Table Grid 2" w:semiHidden="1" w:unhideWhenUsed="1"/>
+    <w:lsdException w:name="Table Grid 3" w:semiHidden="1" w:unhideWhenUsed="1"/>
+    <w:lsdException w:name="Table Grid 4" w:semiHidden="1" w:unhideWhenUsed="1"/>
+    <w:lsdException w:name="Table Grid 5" w:semiHidden="1" w:unhideWhenUsed="1"/>
+    <w:lsdException w:name="Table Grid 6" w:semiHidden="1" w:unhideWhenUsed="1"/>
+    <w:lsdException w:name="Table Grid 7" w:semiHidden="1" w:unhideWhenUsed="1"/>
+    <w:lsdException w:name="Table Grid 8" w:semiHidden="1" w:unhideWhenUsed="1"/>
+    <w:lsdException w:name="Table List 1" w:semiHidden="1" w:unhideWhenUsed="1"/>
+    <w:lsdException w:name="Table List 2" w:semiHidden="1" w:unhideWhenUsed="1"/>
+    <w:lsdException w:name="Table List 3" w:semiHidden="1" w:unhideWhenUsed="1"/>
+    <w:lsdException w:name="Table List 4" w:semiHidden="1" w:unhideWhenUsed="1"/>
+    <w:lsdException w:name="Table List 5" w:semiHidden="1" w:unhideWhenUsed="1"/>
+    <w:lsdException w:name="Table List 6" w:semiHidden="1" w:unhideWhenUsed="1"/>
+    <w:lsdException w:name="Table List 7" w:semiHidden="1" w:unhideWhenUsed="1"/>
+    <w:lsdException w:name="Table List 8" w:semiHidden="1" w:unhideWhenUsed="1"/>
+    <w:lsdException w:name="Table 3D effects 1" w:semiHidden="1" w:unhideWhenUsed="1"/>
+    <w:lsdException w:name="Table 3D effects 2" w:semiHidden="1" w:unhideWhenUsed="1"/>
+    <w:lsdException w:name="Table 3D effects 3" w:semiHidden="1" w:unhideWhenUsed="1"/>
+    <w:lsdException w:name="Table Contemporary" w:semiHidden="1" w:unhideWhenUsed="1"/>
+    <w:lsdException w:name="Table Elegant" w:semiHidden="1" w:unhideWhenUsed="1"/>
+    <w:lsdException w:name="Table Professional" w:semiHidden="1" w:unhideWhenUsed="1"/>
+    <w:lsdException w:name="Table Subtle 1" w:semiHidden="1" w:unhideWhenUsed="1"/>
+    <w:lsdException w:name="Table Subtle 2" w:semiHidden="1" w:unhideWhenUsed="1"/>
+    <w:lsdException w:name="Table Web 1" w:semiHidden="1" w:unhideWhenUsed="1"/>
+    <w:lsdException w:name="Table Web 2" w:semiHidden="1" w:unhideWhenUsed="1"/>
+    <w:lsdException w:name="Table Web 3" w:semiHidden="1" w:unhideWhenUsed="1"/>
+    <w:lsdException w:name="Balloon Text" w:semiHidden="1" w:unhideWhenUsed="1"/>
+    <w:lsdException w:name="Table Grid" w:semiHidden="1" w:uiPriority="59" w:unhideWhenUsed="1"/>
+    <w:lsdException w:name="Table Theme" w:semiHidden="1" w:unhideWhenUsed="1"/>
+    <w:lsdException w:name="Placeholder Text" w:semiHidden="1"/>
+    <w:lsdException w:name="No Spacing" w:uiPriority="1" w:qFormat="1"/>
+    <w:lsdException w:name="Light Shading" w:uiPriority="60"/>
+    <w:lsdException w:name="Light List" w:uiPriority="61"/>
+    <w:lsdException w:name="Light Grid" w:uiPriority="62"/>
+    <w:lsdException w:name="Medium Shading 1" w:uiPriority="63"/>
+    <w:lsdException w:name="Medium Shading 2" w:uiPriority="64"/>
+    <w:lsdException w:name="Medium List 1" w:uiPriority="65"/>
+    <w:lsdException w:name="Medium List 2" w:uiPriority="66"/>
+    <w:lsdException w:name="Medium Grid 1" w:uiPriority="67"/>
+    <w:lsdException w:name="Medium Grid 2" w:uiPriority="68"/>
+    <w:lsdException w:name="Medium Grid 3" w:uiPriority="69"/>
+    <w:lsdException w:name="Dark List" w:uiPriority="70"/>
+    <w:lsdException w:name="Colorful Shading" w:uiPriority="71"/>
+    <w:lsdException w:name="Colorful List" w:uiPriority="72"/>
+    <w:lsdException w:name="Colorful Grid" w:uiPriority="73"/>
+    <w:lsdException w:name="Light Shading Accent 1" w:uiPriority="60"/>
+    <w:lsdException w:name="Light List Accent 1" w:uiPriority="61"/>
+    <w:lsdException w:name="Light Grid Accent 1" w:uiPriority="62"/>
+    <w:lsdException w:name="Medium Shading 1 Accent 1" w:uiPriority="63"/>
+    <w:lsdException w:name="Medium Shading 2 Accent 1" w:uiPriority="64"/>
+    <w:lsdException w:name="Medium List 1 Accent 1" w:uiPriority="65"/>
+    <w:lsdException w:name="Revision" w:semiHidden="1"/>
+    <w:lsdException w:name="List Paragraph" w:uiPriority="34" w:qFormat="1"/>
+    <w:lsdException w:name="Quote" w:uiPriority="29" w:qFormat="1"/>
+    <w:lsdException w:name="Intense Quote" w:uiPriority="30" w:qFormat="1"/>
+    <w:lsdException w:name="Medium List 2 Accent 1" w:uiPriority="66"/>
+    <w:lsdException w:name="Medium Grid 1 Accent 1" w:uiPriority="67"/>
+    <w:lsdException w:name="Medium Grid 2 Accent 1" w:uiPriority="68"/>
+    <w:lsdException w:name="Medium Grid 3 Accent 1" w:uiPriority="69"/>
+    <w:lsdException w:name="Dark List Accent 1" w:uiPriority="70"/>
+    <w:lsdException w:name="Colorful Shading Accent 1" w:uiPriority="71"/>
+    <w:lsdException w:name="Colorful List Accent 1" w:uiPriority="72"/>
+    <w:lsdException w:name="Colorful Grid Accent 1" w:uiPriority="73"/>
+    <w:lsdException w:name="Light Shading Accent 2" w:uiPriority="60"/>
+    <w:lsdException w:name="Light List Accent 2" w:uiPriority="61"/>
+    <w:lsdException w:name="Light Grid Accent 2" w:uiPriority="62"/>
+    <w:lsdException w:name="Medium Shading 1 Accent 2" w:uiPriority="63"/>
+    <w:lsdException w:name="Medium Shading 2 Accent 2" w:uiPriority="64"/>
+    <w:lsdException w:name="Medium List 1 Accent 2" w:uiPriority="65"/>
+    <w:lsdException w:name="Medium List 2 Accent 2" w:uiPriority="66"/>
+    <w:lsdException w:name="Medium Grid 1 Accent 2" w:uiPriority="67"/>
+    <w:lsdException w:name="Medium Grid 2 Accent 2" w:uiPriority="68"/>
+    <w:lsdException w:name="Medium Grid 3 Accent 2" w:uiPriority="69"/>
+    <w:lsdException w:name="Dark List Accent 2" w:uiPriority="70"/>
+    <w:lsdException w:name="Colorful Shading Accent 2" w:uiPriority="71"/>
+    <w:lsdException w:name="Colorful List Accent 2" w:uiPriority="72"/>
+    <w:lsdException w:name="Colorful Grid Accent 2" w:uiPriority="73"/>
+    <w:lsdException w:name="Light Shading Accent 3" w:uiPriority="60"/>
+    <w:lsdException w:name="Light List Accent 3" w:uiPriority="61"/>
+    <w:lsdException w:name="Light Grid Accent 3" w:uiPriority="62"/>
+    <w:lsdException w:name="Medium Shading 1 Accent 3" w:uiPriority="63"/>
+    <w:lsdException w:name="Medium Shading 2 Accent 3" w:uiPriority="64"/>
+    <w:lsdException w:name="Medium List 1 Accent 3" w:uiPriority="65"/>
+    <w:lsdException w:name="Medium List 2 Accent 3" w:uiPriority="66"/>
+    <w:lsdException w:name="Medium Grid 1 Accent 3" w:uiPriority="67"/>
+    <w:lsdException w:name="Medium Grid 2 Accent 3" w:uiPriority="68"/>
+    <w:lsdException w:name="Medium Grid 3 Accent 3" w:uiPriority="69"/>
+    <w:lsdException w:name="Dark List Accent 3" w:uiPriority="70"/>
+    <w:lsdException w:name="Colorful Shading Accent 3" w:uiPriority="71"/>
+    <w:lsdException w:name="Colorful List Accent 3" w:uiPriority="72"/>
+    <w:lsdException w:name="Colorful Grid Accent 3" w:uiPriority="73"/>
+    <w:lsdException w:name="Light Shading Accent 4" w:uiPriority="60"/>
+    <w:lsdException w:name="Light List Accent 4" w:uiPriority="61"/>
+    <w:lsdException w:name="Light Grid Accent 4" w:uiPriority="62"/>
+    <w:lsdException w:name="Medium Shading 1 Accent 4" w:uiPriority="63"/>
+    <w:lsdException w:name="Medium Shading 2 Accent 4" w:uiPriority="64"/>
+    <w:lsdException w:name="Medium List 1 Accent 4" w:uiPriority="65"/>
+    <w:lsdException w:name="Medium List 2 Accent 4" w:uiPriority="66"/>
+    <w:lsdException w:name="Medium Grid 1 Accent 4" w:uiPriority="67"/>
+    <w:lsdException w:name="Medium Grid 2 Accent 4" w:uiPriority="68"/>
+    <w:lsdException w:name="Medium Grid 3 Accent 4" w:uiPriority="69"/>
+    <w:lsdException w:name="Dark List Accent 4" w:uiPriority="70"/>
+    <w:lsdException w:name="Colorful Shading Accent 4" w:uiPriority="71"/>
+    <w:lsdException w:name="Colorful List Accent 4" w:uiPriority="72"/>
+    <w:lsdException w:name="Colorful Grid Accent 4" w:uiPriority="73"/>
+    <w:lsdException w:name="Light Shading Accent 5" w:uiPriority="60"/>
+    <w:lsdException w:name="Light List Accent 5" w:uiPriority="61"/>
+    <w:lsdException w:name="Light Grid Accent 5" w:uiPriority="62"/>
+    <w:lsdException w:name="Medium Shading 1 Accent 5" w:uiPriority="63"/>
+    <w:lsdException w:name="Medium Shading 2 Accent 5" w:uiPriority="64"/>
+    <w:lsdException w:name="Medium List 1 Accent 5" w:uiPriority="65"/>
+    <w:lsdException w:name="Medium List 2 Accent 5" w:uiPriority="66"/>
+    <w:lsdException w:name="Medium Grid 1 Accent 5" w:uiPriority="67"/>
+    <w:lsdException w:name="Medium Grid 2 Accent 5" w:uiPriority="68"/>
+    <w:lsdException w:name="Medium Grid 3 Accent 5" w:uiPriority="69"/>
+    <w:lsdException w:name="Dark List Accent 5" w:uiPriority="70"/>
+    <w:lsdException w:name="Colorful Shading Accent 5" w:uiPriority="71"/>
+    <w:lsdException w:name="Colorful List Accent 5" w:uiPriority="72"/>
+    <w:lsdException w:name="Colorful Grid Accent 5" w:uiPriority="73"/>
+    <w:lsdException w:name="Light Shading Accent 6" w:uiPriority="60"/>
+    <w:lsdException w:name="Light List Accent 6" w:uiPriority="61"/>
+    <w:lsdException w:name="Light Grid Accent 6" w:uiPriority="62"/>
+    <w:lsdException w:name="Medium Shading 1 Accent 6" w:uiPriority="63"/>
+    <w:lsdException w:name="Medium Shading 2 Accent 6" w:uiPriority="64"/>
+    <w:lsdException w:name="Medium List 1 Accent 6" w:uiPriority="65"/>
+    <w:lsdException w:name="Medium List 2 Accent 6" w:uiPriority="66"/>
+    <w:lsdException w:name="Medium Grid 1 Accent 6" w:uiPriority="67"/>
+    <w:lsdException w:name="Medium Grid 2 Accent 6" w:uiPriority="68"/>
+    <w:lsdException w:name="Medium Grid 3 Accent 6" w:uiPriority="69"/>
+    <w:lsdException w:name="Dark List Accent 6" w:uiPriority="70"/>
+    <w:lsdException w:name="Colorful Shading Accent 6" w:uiPriority="71"/>
+    <w:lsdException w:name="Colorful List Accent 6" w:uiPriority="72"/>
+    <w:lsdException w:name="Colorful Grid Accent 6" w:uiPriority="73"/>
+    <w:lsdException w:name="Subtle Emphasis" w:uiPriority="19" w:qFormat="1"/>
+    <w:lsdException w:name="Intense Emphasis" w:uiPriority="21" w:qFormat="1"/>
+    <w:lsdException w:name="Subtle Reference" w:uiPriority="31" w:qFormat="1"/>
+    <w:lsdException w:name="Intense Reference" w:uiPriority="32" w:qFormat="1"/>
+    <w:lsdException w:name="Book Title" w:uiPriority="33" w:qFormat="1"/>
+    <w:lsdException w:name="Bibliography" w:semiHidden="1" w:uiPriority="37" w:unhideWhenUsed="1"/>
+    <w:lsdException w:name="TOC Heading" w:semiHidden="1" w:uiPriority="39" w:unhideWhenUsed="1" w:qFormat="1"/>
+    <w:lsdException w:name="Plain Table 1" w:uiPriority="41"/>
+    <w:lsdException w:name="Plain Table 2" w:uiPriority="42"/>
+    <w:lsdException w:name="Plain Table 3" w:uiPriority="43"/>
+    <w:lsdException w:name="Plain Table 4" w:uiPriority="44"/>
+    <w:lsdException w:name="Plain Table 5" w:uiPriority="45"/>
+    <w:lsdException w:name="Grid Table Light" w:uiPriority="40"/>
+    <w:lsdException w:name="Grid Table 1 Light" w:uiPriority="46"/>
+    <w:lsdException w:name="Grid Table 2" w:uiPriority="47"/>
+    <w:lsdException w:name="Grid Table 3" w:uiPriority="48"/>
+    <w:lsdException w:name="Grid Table 4" w:uiPriority="49"/>
+    <w:lsdException w:name="Grid Table 5 Dark" w:uiPriority="50"/>
+    <w:lsdException w:name="Grid Table 6 Colorful" w:uiPriority="51"/>
+    <w:lsdException w:name="Grid Table 7 Colorful" w:uiPriority="52"/>
+    <w:lsdException w:name="Grid Table 1 Light Accent 1" w:uiPriority="46"/>
+    <w:lsdException w:name="Grid Table 2 Accent 1" w:uiPriority="47"/>
+    <w:lsdException w:name="Grid Table 3 Accent 1" w:uiPriority="48"/>
+    <w:lsdException w:name="Grid Table 4 Accent 1" w:uiPriority="49"/>
+    <w:lsdException w:name="Grid Table 5 Dark Accent 1" w:uiPriority="50"/>
+    <w:lsdException w:name="Grid Table 6 Colorful Accent 1" w:uiPriority="51"/>
+    <w:lsdException w:name="Grid Table 7 Colorful Accent 1" w:uiPriority="52"/>
+    <w:lsdException w:name="Grid Table 1 Light Accent 2" w:uiPriority="46"/>
+    <w:lsdException w:name="Grid Table 2 Accent 2" w:uiPriority="47"/>
+    <w:lsdException w:name="Grid Table 3 Accent 2" w:uiPriority="48"/>
+    <w:lsdException w:name="Grid Table 4 Accent 2" w:uiPriority="49"/>
+    <w:lsdException w:name="Grid Table 5 Dark Accent 2" w:uiPriority="50"/>
+    <w:lsdException w:name="Grid Table 6 Colorful Accent 2" w:uiPriority="51"/>
+    <w:lsdException w:name="Grid Table 7 Colorful Accent 2" w:uiPriority="52"/>
+    <w:lsdException w:name="Grid Table 1 Light Accent 3" w:uiPriority="46"/>
+    <w:lsdException w:name="Grid Table 2 Accent 3" w:uiPriority="47"/>
+    <w:lsdException w:name="Grid Table 3 Accent 3" w:uiPriority="48"/>
+    <w:lsdException w:name="Grid Table 4 Accent 3" w:uiPriority="49"/>
+    <w:lsdException w:name="Grid Table 5 Dark Accent 3" w:uiPriority="50"/>
+    <w:lsdException w:name="Grid Table 6 Colorful Accent 3" w:uiPriority="51"/>
+    <w:lsdException w:name="Grid Table 7 Colorful Accent 3" w:uiPriority="52"/>
+    <w:lsdException w:name="Grid Table 1 Light Accent 4" w:uiPriority="46"/>
+    <w:lsdException w:name="Grid Table 2 Accent 4" w:uiPriority="47"/>
+    <w:lsdException w:name="Grid Table 3 Accent 4" w:uiPriority="48"/>
+    <w:lsdException w:name="Grid Table 4 Accent 4" w:uiPriority="49"/>
+    <w:lsdException w:name="Grid Table 5 Dark Accent 4" w:uiPriority="50"/>
+    <w:lsdException w:name="Grid Table 6 Colorful Accent 4" w:uiPriority="51"/>
+    <w:lsdException w:name="Grid Table 7 Colorful Accent 4" w:uiPriority="52"/>
+    <w:lsdException w:name="Grid Table 1 Light Accent 5" w:uiPriority="46"/>
+    <w:lsdException w:name="Grid Table 2 Accent 5" w:uiPriority="47"/>
+    <w:lsdException w:name="Grid Table 3 Accent 5" w:uiPriority="48"/>
+    <w:lsdException w:name="Grid Table 4 Accent 5" w:uiPriority="49"/>
+    <w:lsdException w:name="Grid Table 5 Dark Accent 5" w:uiPriority="50"/>
+    <w:lsdException w:name="Grid Table 6 Colorful Accent 5" w:uiPriority="51"/>
+    <w:lsdException w:name="Grid Table 7 Colorful Accent 5" w:uiPriority="52"/>
+    <w:lsdException w:name="Grid Table 1 Light Accent 6" w:uiPriority="46"/>
+    <w:lsdException w:name="Grid Table 2 Accent 6" w:uiPriority="47"/>
+    <w:lsdException w:name="Grid Table 3 Accent 6" w:uiPriority="48"/>
+    <w:lsdException w:name="Grid Table 4 Accent 6" w:uiPriority="49"/>
+    <w:lsdException w:name="Grid Table 5 Dark Accent 6" w:uiPriority="50"/>
+    <w:lsdException w:name="Grid Table 6 Colorful Accent 6" w:uiPriority="51"/>
+    <w:lsdException w:name="Grid Table 7 Colorful Accent 6" w:uiPriority="52"/>
+    <w:lsdException w:name="List Table 1 Light" w:uiPriority="46"/>
+    <w:lsdException w:name="List Table 2" w:uiPriority="47"/>
+    <w:lsdException w:name="List Table 3" w:uiPriority="48"/>
+    <w:lsdException w:name="List Table 4" w:uiPriority="49"/>
+    <w:lsdException w:name="List Table 5 Dark" w:uiPriority="50"/>
+    <w:lsdException w:name="List Table 6 Colorful" w:uiPriority="51"/>
+    <w:lsdException w:name="List Table 7 Colorful" w:uiPriority="52"/>
+    <w:lsdException w:name="List Table 1 Light Accent 1" w:uiPriority="46"/>
+    <w:lsdException w:name="List Table 2 Accent 1" w:uiPriority="47"/>
+    <w:lsdException w:name="List Table 3 Accent 1" w:uiPriority="48"/>
+    <w:lsdException w:name="List Table 4 Accent 1" w:uiPriority="49"/>
+    <w:lsdException w:name="List Table 5 Dark Accent 1" w:uiPriority="50"/>
+    <w:lsdException w:name="List Table 6 Colorful Accent 1" w:uiPriority="51"/>
+    <w:lsdException w:name="List Table 7 Colorful Accent 1" w:uiPriority="52"/>
+    <w:lsdException w:name="List Table 1 Light Accent 2" w:uiPriority="46"/>
+    <w:lsdException w:name="List Table 2 Accent 2" w:uiPriority="47"/>
+    <w:lsdException w:name="List Table 3 Accent 2" w:uiPriority="48"/>
+    <w:lsdException w:name="List Table 4 Accent 2" w:uiPriority="49"/>
+    <w:lsdException w:name="List Table 5 Dark Accent 2" w:uiPriority="50"/>
+    <w:lsdException w:name="List Table 6 Colorful Accent 2" w:uiPriority="51"/>
+    <w:lsdException w:name="List Table 7 Colorful Accent 2" w:uiPriority="52"/>
+    <w:lsdException w:name="List Table 1 Light Accent 3" w:uiPriority="46"/>
+    <w:lsdException w:name="List Table 2 Accent 3" w:uiPriority="47"/>
+    <w:lsdException w:name="List Table 3 Accent 3" w:uiPriority="48"/>
+    <w:lsdException w:name="List Table 4 Accent 3" w:uiPriority="49"/>
+    <w:lsdException w:name="List Table 5 Dark Accent 3" w:uiPriority="50"/>
+    <w:lsdException w:name="List Table 6 Colorful Accent 3" w:uiPriority="51"/>
+    <w:lsdException w:name="List Table 7 Colorful Accent 3" w:uiPriority="52"/>
+    <w:lsdException w:name="List Table 1 Light Accent 4" w:uiPriority="46"/>
+    <w:lsdException w:name="List Table 2 Accent 4" w:uiPriority="47"/>
+    <w:lsdException w:name="List Table 3 Accent 4" w:uiPriority="48"/>
+    <w:lsdException w:name="List Table 4 Accent 4" w:uiPriority="49"/>
+    <w:lsdException w:name="List Table 5 Dark Accent 4" w:uiPriority="50"/>
+    <w:lsdException w:name="List Table 6 Colorful Accent 4" w:uiPriority="51"/>
+    <w:lsdException w:name="List Table 7 Colorful Accent 4" w:uiPriority="52"/>
+    <w:lsdException w:name="List Table 1 Light Accent 5" w:uiPriority="46"/>
+    <w:lsdException w:name="List Table 2 Accent 5" w:uiPriority="47"/>
+    <w:lsdException w:name="List Table 3 Accent 5" w:uiPriority="48"/>
+    <w:lsdException w:name="List Table 4 Accent 5" w:uiPriority="49"/>
+    <w:lsdException w:name="List Table 5 Dark Accent 5" w:uiPriority="50"/>
+    <w:lsdException w:name="List Table 6 Colorful Accent 5" w:uiPriority="51"/>
+    <w:lsdException w:name="List Table 7 Colorful Accent 5" w:uiPriority="52"/>
+    <w:lsdException w:name="List Table 1 Light Accent 6" w:uiPriority="46"/>
+    <w:lsdException w:name="List Table 2 Accent 6" w:uiPriority="47"/>
+    <w:lsdException w:name="List Table 3 Accent 6" w:uiPriority="48"/>
+    <w:lsdException w:name="List Table 4 Accent 6" w:uiPriority="49"/>
+    <w:lsdException w:name="List Table 5 Dark Accent 6" w:uiPriority="50"/>
+    <w:lsdException w:name="List Table 6 Colorful Accent 6" w:uiPriority="51"/>
+    <w:lsdException w:name="List Table 7 Colorful Accent 6" w:uiPriority="52"/>
+    <w:lsdException w:name="Mention" w:semiHidden="1" w:unhideWhenUsed="1"/>
+    <w:lsdException w:name="Smart Hyperlink" w:semiHidden="1" w:unhideWhenUsed="1"/>
+    <w:lsdException w:name="Hashtag" w:semiHidden="1" w:unhideWhenUsed="1"/>
+    <w:lsdException w:name="Unresolved Mention" w:semiHidden="1" w:unhideWhenUsed="1"/>
   </w:latentStyles>
   <w:style w:type="paragraph" w:default="1" w:styleId="Normalny">
     <w:name w:val="Normal"/>
@@ -1363,7 +1700,6 @@
       <w:spacing w:after="0" w:line="240" w:lineRule="auto"/>
     </w:pPr>
     <w:tblPr>
-      <w:tblInd w:w="0" w:type="dxa"/>
       <w:tblBorders>
         <w:top w:val="single" w:sz="4" w:space="0" w:color="auto"/>
         <w:left w:val="single" w:sz="4" w:space="0" w:color="auto"/>
@@ -1372,12 +1708,6 @@
         <w:insideH w:val="single" w:sz="4" w:space="0" w:color="auto"/>
         <w:insideV w:val="single" w:sz="4" w:space="0" w:color="auto"/>
       </w:tblBorders>
-      <w:tblCellMar>
-        <w:top w:w="0" w:type="dxa"/>
-        <w:left w:w="108" w:type="dxa"/>
-        <w:bottom w:w="0" w:type="dxa"/>
-        <w:right w:w="108" w:type="dxa"/>
-      </w:tblCellMar>
     </w:tblPr>
   </w:style>
   <w:style w:type="paragraph" w:styleId="Tekstdymka">
@@ -1410,250 +1740,72 @@
       <w:szCs w:val="16"/>
     </w:rPr>
   </w:style>
-</w:styles>
-</file>
-
-<file path=word/stylesWithEffects.xml><?xml version="1.0" encoding="utf-8"?>
-<w:styles xmlns:wpc="http://schemas.microsoft.com/office/word/2010/wordprocessingCanvas" xmlns:mc="http://schemas.openxmlformats.org/markup-compatibility/2006" xmlns:o="urn:schemas-microsoft-com:office:office" xmlns:r="http://schemas.openxmlformats.org/officeDocument/2006/relationships" xmlns:m="http://schemas.openxmlformats.org/officeDocument/2006/math" xmlns:v="urn:schemas-microsoft-com:vml" xmlns:wp14="http://schemas.microsoft.com/office/word/2010/wordprocessingDrawing" xmlns:wp="http://schemas.openxmlformats.org/drawingml/2006/wordprocessingDrawing" xmlns:w10="urn:schemas-microsoft-com:office:word" xmlns:w="http://schemas.openxmlformats.org/wordprocessingml/2006/main" xmlns:w14="http://schemas.microsoft.com/office/word/2010/wordml" xmlns:wpg="http://schemas.microsoft.com/office/word/2010/wordprocessingGroup" xmlns:wpi="http://schemas.microsoft.com/office/word/2010/wordprocessingInk" xmlns:wne="http://schemas.microsoft.com/office/word/2006/wordml" xmlns:wps="http://schemas.microsoft.com/office/word/2010/wordprocessingShape" mc:Ignorable="w14 wp14">
-  <w:docDefaults>
-    <w:rPrDefault>
-      <w:rPr>
-        <w:rFonts w:asciiTheme="minorHAnsi" w:eastAsiaTheme="minorHAnsi" w:hAnsiTheme="minorHAnsi" w:cstheme="minorBidi"/>
-        <w:sz w:val="22"/>
-        <w:szCs w:val="22"/>
-        <w:lang w:val="pl-PL" w:eastAsia="en-US" w:bidi="ar-SA"/>
-      </w:rPr>
-    </w:rPrDefault>
-    <w:pPrDefault>
-      <w:pPr>
-        <w:spacing w:after="200" w:line="276" w:lineRule="auto"/>
-      </w:pPr>
-    </w:pPrDefault>
-  </w:docDefaults>
-  <w:latentStyles w:defLockedState="0" w:defUIPriority="99" w:defSemiHidden="1" w:defUnhideWhenUsed="1" w:defQFormat="0" w:count="267">
-    <w:lsdException w:name="Normal" w:semiHidden="0" w:uiPriority="0" w:unhideWhenUsed="0" w:qFormat="1"/>
-    <w:lsdException w:name="heading 1" w:semiHidden="0" w:uiPriority="9" w:unhideWhenUsed="0" w:qFormat="1"/>
-    <w:lsdException w:name="heading 2" w:uiPriority="9" w:qFormat="1"/>
-    <w:lsdException w:name="heading 3" w:uiPriority="9" w:qFormat="1"/>
-    <w:lsdException w:name="heading 4" w:uiPriority="9" w:qFormat="1"/>
-    <w:lsdException w:name="heading 5" w:uiPriority="9" w:qFormat="1"/>
-    <w:lsdException w:name="heading 6" w:uiPriority="9" w:qFormat="1"/>
-    <w:lsdException w:name="heading 7" w:uiPriority="9" w:qFormat="1"/>
-    <w:lsdException w:name="heading 8" w:uiPriority="9" w:qFormat="1"/>
-    <w:lsdException w:name="heading 9" w:uiPriority="9" w:qFormat="1"/>
-    <w:lsdException w:name="toc 1" w:uiPriority="39"/>
-    <w:lsdException w:name="toc 2" w:uiPriority="39"/>
-    <w:lsdException w:name="toc 3" w:uiPriority="39"/>
-    <w:lsdException w:name="toc 4" w:uiPriority="39"/>
-    <w:lsdException w:name="toc 5" w:uiPriority="39"/>
-    <w:lsdException w:name="toc 6" w:uiPriority="39"/>
-    <w:lsdException w:name="toc 7" w:uiPriority="39"/>
-    <w:lsdException w:name="toc 8" w:uiPriority="39"/>
-    <w:lsdException w:name="toc 9" w:uiPriority="39"/>
-    <w:lsdException w:name="caption" w:uiPriority="35" w:qFormat="1"/>
-    <w:lsdException w:name="Title" w:semiHidden="0" w:uiPriority="10" w:unhideWhenUsed="0" w:qFormat="1"/>
-    <w:lsdException w:name="Default Paragraph Font" w:uiPriority="1"/>
-    <w:lsdException w:name="Subtitle" w:semiHidden="0" w:uiPriority="11" w:unhideWhenUsed="0" w:qFormat="1"/>
-    <w:lsdException w:name="Strong" w:semiHidden="0" w:uiPriority="22" w:unhideWhenUsed="0" w:qFormat="1"/>
-    <w:lsdException w:name="Emphasis" w:semiHidden="0" w:uiPriority="20" w:unhideWhenUsed="0" w:qFormat="1"/>
-    <w:lsdException w:name="Table Grid" w:semiHidden="0" w:uiPriority="59" w:unhideWhenUsed="0"/>
-    <w:lsdException w:name="Placeholder Text" w:unhideWhenUsed="0"/>
-    <w:lsdException w:name="No Spacing" w:semiHidden="0" w:uiPriority="1" w:unhideWhenUsed="0" w:qFormat="1"/>
-    <w:lsdException w:name="Light Shading" w:semiHidden="0" w:uiPriority="60" w:unhideWhenUsed="0"/>
-    <w:lsdException w:name="Light List" w:semiHidden="0" w:uiPriority="61" w:unhideWhenUsed="0"/>
-    <w:lsdException w:name="Light Grid" w:semiHidden="0" w:uiPriority="62" w:unhideWhenUsed="0"/>
-    <w:lsdException w:name="Medium Shading 1" w:semiHidden="0" w:uiPriority="63" w:unhideWhenUsed="0"/>
-    <w:lsdException w:name="Medium Shading 2" w:semiHidden="0" w:uiPriority="64" w:unhideWhenUsed="0"/>
-    <w:lsdException w:name="Medium List 1" w:semiHidden="0" w:uiPriority="65" w:unhideWhenUsed="0"/>
-    <w:lsdException w:name="Medium List 2" w:semiHidden="0" w:uiPriority="66" w:unhideWhenUsed="0"/>
-    <w:lsdException w:name="Medium Grid 1" w:semiHidden="0" w:uiPriority="67" w:unhideWhenUsed="0"/>
-    <w:lsdException w:name="Medium Grid 2" w:semiHidden="0" w:uiPriority="68" w:unhideWhenUsed="0"/>
-    <w:lsdException w:name="Medium Grid 3" w:semiHidden="0" w:uiPriority="69" w:unhideWhenUsed="0"/>
-    <w:lsdException w:name="Dark List" w:semiHidden="0" w:uiPriority="70" w:unhideWhenUsed="0"/>
-    <w:lsdException w:name="Colorful Shading" w:semiHidden="0" w:uiPriority="71" w:unhideWhenUsed="0"/>
-    <w:lsdException w:name="Colorful List" w:semiHidden="0" w:uiPriority="72" w:unhideWhenUsed="0"/>
-    <w:lsdException w:name="Colorful Grid" w:semiHidden="0" w:uiPriority="73" w:unhideWhenUsed="0"/>
-    <w:lsdException w:name="Light Shading Accent 1" w:semiHidden="0" w:uiPriority="60" w:unhideWhenUsed="0"/>
-    <w:lsdException w:name="Light List Accent 1" w:semiHidden="0" w:uiPriority="61" w:unhideWhenUsed="0"/>
-    <w:lsdException w:name="Light Grid Accent 1" w:semiHidden="0" w:uiPriority="62" w:unhideWhenUsed="0"/>
-    <w:lsdException w:name="Medium Shading 1 Accent 1" w:semiHidden="0" w:uiPriority="63" w:unhideWhenUsed="0"/>
-    <w:lsdException w:name="Medium Shading 2 Accent 1" w:semiHidden="0" w:uiPriority="64" w:unhideWhenUsed="0"/>
-    <w:lsdException w:name="Medium List 1 Accent 1" w:semiHidden="0" w:uiPriority="65" w:unhideWhenUsed="0"/>
-    <w:lsdException w:name="Revision" w:unhideWhenUsed="0"/>
-    <w:lsdException w:name="List Paragraph" w:semiHidden="0" w:uiPriority="34" w:unhideWhenUsed="0" w:qFormat="1"/>
-    <w:lsdException w:name="Quote" w:semiHidden="0" w:uiPriority="29" w:unhideWhenUsed="0" w:qFormat="1"/>
-    <w:lsdException w:name="Intense Quote" w:semiHidden="0" w:uiPriority="30" w:unhideWhenUsed="0" w:qFormat="1"/>
-    <w:lsdException w:name="Medium List 2 Accent 1" w:semiHidden="0" w:uiPriority="66" w:unhideWhenUsed="0"/>
-    <w:lsdException w:name="Medium Grid 1 Accent 1" w:semiHidden="0" w:uiPriority="67" w:unhideWhenUsed="0"/>
-    <w:lsdException w:name="Medium Grid 2 Accent 1" w:semiHidden="0" w:uiPriority="68" w:unhideWhenUsed="0"/>
-    <w:lsdException w:name="Medium Grid 3 Accent 1" w:semiHidden="0" w:uiPriority="69" w:unhideWhenUsed="0"/>
-    <w:lsdException w:name="Dark List Accent 1" w:semiHidden="0" w:uiPriority="70" w:unhideWhenUsed="0"/>
-    <w:lsdException w:name="Colorful Shading Accent 1" w:semiHidden="0" w:uiPriority="71" w:unhideWhenUsed="0"/>
-    <w:lsdException w:name="Colorful List Accent 1" w:semiHidden="0" w:uiPriority="72" w:unhideWhenUsed="0"/>
-    <w:lsdException w:name="Colorful Grid Accent 1" w:semiHidden="0" w:uiPriority="73" w:unhideWhenUsed="0"/>
-    <w:lsdException w:name="Light Shading Accent 2" w:semiHidden="0" w:uiPriority="60" w:unhideWhenUsed="0"/>
-    <w:lsdException w:name="Light List Accent 2" w:semiHidden="0" w:uiPriority="61" w:unhideWhenUsed="0"/>
-    <w:lsdException w:name="Light Grid Accent 2" w:semiHidden="0" w:uiPriority="62" w:unhideWhenUsed="0"/>
-    <w:lsdException w:name="Medium Shading 1 Accent 2" w:semiHidden="0" w:uiPriority="63" w:unhideWhenUsed="0"/>
-    <w:lsdException w:name="Medium Shading 2 Accent 2" w:semiHidden="0" w:uiPriority="64" w:unhideWhenUsed="0"/>
-    <w:lsdException w:name="Medium List 1 Accent 2" w:semiHidden="0" w:uiPriority="65" w:unhideWhenUsed="0"/>
-    <w:lsdException w:name="Medium List 2 Accent 2" w:semiHidden="0" w:uiPriority="66" w:unhideWhenUsed="0"/>
-    <w:lsdException w:name="Medium Grid 1 Accent 2" w:semiHidden="0" w:uiPriority="67" w:unhideWhenUsed="0"/>
-    <w:lsdException w:name="Medium Grid 2 Accent 2" w:semiHidden="0" w:uiPriority="68" w:unhideWhenUsed="0"/>
-    <w:lsdException w:name="Medium Grid 3 Accent 2" w:semiHidden="0" w:uiPriority="69" w:unhideWhenUsed="0"/>
-    <w:lsdException w:name="Dark List Accent 2" w:semiHidden="0" w:uiPriority="70" w:unhideWhenUsed="0"/>
-    <w:lsdException w:name="Colorful Shading Accent 2" w:semiHidden="0" w:uiPriority="71" w:unhideWhenUsed="0"/>
-    <w:lsdException w:name="Colorful List Accent 2" w:semiHidden="0" w:uiPriority="72" w:unhideWhenUsed="0"/>
-    <w:lsdException w:name="Colorful Grid Accent 2" w:semiHidden="0" w:uiPriority="73" w:unhideWhenUsed="0"/>
-    <w:lsdException w:name="Light Shading Accent 3" w:semiHidden="0" w:uiPriority="60" w:unhideWhenUsed="0"/>
-    <w:lsdException w:name="Light List Accent 3" w:semiHidden="0" w:uiPriority="61" w:unhideWhenUsed="0"/>
-    <w:lsdException w:name="Light Grid Accent 3" w:semiHidden="0" w:uiPriority="62" w:unhideWhenUsed="0"/>
-    <w:lsdException w:name="Medium Shading 1 Accent 3" w:semiHidden="0" w:uiPriority="63" w:unhideWhenUsed="0"/>
-    <w:lsdException w:name="Medium Shading 2 Accent 3" w:semiHidden="0" w:uiPriority="64" w:unhideWhenUsed="0"/>
-    <w:lsdException w:name="Medium List 1 Accent 3" w:semiHidden="0" w:uiPriority="65" w:unhideWhenUsed="0"/>
-    <w:lsdException w:name="Medium List 2 Accent 3" w:semiHidden="0" w:uiPriority="66" w:unhideWhenUsed="0"/>
-    <w:lsdException w:name="Medium Grid 1 Accent 3" w:semiHidden="0" w:uiPriority="67" w:unhideWhenUsed="0"/>
-    <w:lsdException w:name="Medium Grid 2 Accent 3" w:semiHidden="0" w:uiPriority="68" w:unhideWhenUsed="0"/>
-    <w:lsdException w:name="Medium Grid 3 Accent 3" w:semiHidden="0" w:uiPriority="69" w:unhideWhenUsed="0"/>
-    <w:lsdException w:name="Dark List Accent 3" w:semiHidden="0" w:uiPriority="70" w:unhideWhenUsed="0"/>
-    <w:lsdException w:name="Colorful Shading Accent 3" w:semiHidden="0" w:uiPriority="71" w:unhideWhenUsed="0"/>
-    <w:lsdException w:name="Colorful List Accent 3" w:semiHidden="0" w:uiPriority="72" w:unhideWhenUsed="0"/>
-    <w:lsdException w:name="Colorful Grid Accent 3" w:semiHidden="0" w:uiPriority="73" w:unhideWhenUsed="0"/>
-    <w:lsdException w:name="Light Shading Accent 4" w:semiHidden="0" w:uiPriority="60" w:unhideWhenUsed="0"/>
-    <w:lsdException w:name="Light List Accent 4" w:semiHidden="0" w:uiPriority="61" w:unhideWhenUsed="0"/>
-    <w:lsdException w:name="Light Grid Accent 4" w:semiHidden="0" w:uiPriority="62" w:unhideWhenUsed="0"/>
-    <w:lsdException w:name="Medium Shading 1 Accent 4" w:semiHidden="0" w:uiPriority="63" w:unhideWhenUsed="0"/>
-    <w:lsdException w:name="Medium Shading 2 Accent 4" w:semiHidden="0" w:uiPriority="64" w:unhideWhenUsed="0"/>
-    <w:lsdException w:name="Medium List 1 Accent 4" w:semiHidden="0" w:uiPriority="65" w:unhideWhenUsed="0"/>
-    <w:lsdException w:name="Medium List 2 Accent 4" w:semiHidden="0" w:uiPriority="66" w:unhideWhenUsed="0"/>
-    <w:lsdException w:name="Medium Grid 1 Accent 4" w:semiHidden="0" w:uiPriority="67" w:unhideWhenUsed="0"/>
-    <w:lsdException w:name="Medium Grid 2 Accent 4" w:semiHidden="0" w:uiPriority="68" w:unhideWhenUsed="0"/>
-    <w:lsdException w:name="Medium Grid 3 Accent 4" w:semiHidden="0" w:uiPriority="69" w:unhideWhenUsed="0"/>
-    <w:lsdException w:name="Dark List Accent 4" w:semiHidden="0" w:uiPriority="70" w:unhideWhenUsed="0"/>
-    <w:lsdException w:name="Colorful Shading Accent 4" w:semiHidden="0" w:uiPriority="71" w:unhideWhenUsed="0"/>
-    <w:lsdException w:name="Colorful List Accent 4" w:semiHidden="0" w:uiPriority="72" w:unhideWhenUsed="0"/>
-    <w:lsdException w:name="Colorful Grid Accent 4" w:semiHidden="0" w:uiPriority="73" w:unhideWhenUsed="0"/>
-    <w:lsdException w:name="Light Shading Accent 5" w:semiHidden="0" w:uiPriority="60" w:unhideWhenUsed="0"/>
-    <w:lsdException w:name="Light List Accent 5" w:semiHidden="0" w:uiPriority="61" w:unhideWhenUsed="0"/>
-    <w:lsdException w:name="Light Grid Accent 5" w:semiHidden="0" w:uiPriority="62" w:unhideWhenUsed="0"/>
-    <w:lsdException w:name="Medium Shading 1 Accent 5" w:semiHidden="0" w:uiPriority="63" w:unhideWhenUsed="0"/>
-    <w:lsdException w:name="Medium Shading 2 Accent 5" w:semiHidden="0" w:uiPriority="64" w:unhideWhenUsed="0"/>
-    <w:lsdException w:name="Medium List 1 Accent 5" w:semiHidden="0" w:uiPriority="65" w:unhideWhenUsed="0"/>
-    <w:lsdException w:name="Medium List 2 Accent 5" w:semiHidden="0" w:uiPriority="66" w:unhideWhenUsed="0"/>
-    <w:lsdException w:name="Medium Grid 1 Accent 5" w:semiHidden="0" w:uiPriority="67" w:unhideWhenUsed="0"/>
-    <w:lsdException w:name="Medium Grid 2 Accent 5" w:semiHidden="0" w:uiPriority="68" w:unhideWhenUsed="0"/>
-    <w:lsdException w:name="Medium Grid 3 Accent 5" w:semiHidden="0" w:uiPriority="69" w:unhideWhenUsed="0"/>
-    <w:lsdException w:name="Dark List Accent 5" w:semiHidden="0" w:uiPriority="70" w:unhideWhenUsed="0"/>
-    <w:lsdException w:name="Colorful Shading Accent 5" w:semiHidden="0" w:uiPriority="71" w:unhideWhenUsed="0"/>
-    <w:lsdException w:name="Colorful List Accent 5" w:semiHidden="0" w:uiPriority="72" w:unhideWhenUsed="0"/>
-    <w:lsdException w:name="Colorful Grid Accent 5" w:semiHidden="0" w:uiPriority="73" w:unhideWhenUsed="0"/>
-    <w:lsdException w:name="Light Shading Accent 6" w:semiHidden="0" w:uiPriority="60" w:unhideWhenUsed="0"/>
-    <w:lsdException w:name="Light List Accent 6" w:semiHidden="0" w:uiPriority="61" w:unhideWhenUsed="0"/>
-    <w:lsdException w:name="Light Grid Accent 6" w:semiHidden="0" w:uiPriority="62" w:unhideWhenUsed="0"/>
-    <w:lsdException w:name="Medium Shading 1 Accent 6" w:semiHidden="0" w:uiPriority="63" w:unhideWhenUsed="0"/>
-    <w:lsdException w:name="Medium Shading 2 Accent 6" w:semiHidden="0" w:uiPriority="64" w:unhideWhenUsed="0"/>
-    <w:lsdException w:name="Medium List 1 Accent 6" w:semiHidden="0" w:uiPriority="65" w:unhideWhenUsed="0"/>
-    <w:lsdException w:name="Medium List 2 Accent 6" w:semiHidden="0" w:uiPriority="66" w:unhideWhenUsed="0"/>
-    <w:lsdException w:name="Medium Grid 1 Accent 6" w:semiHidden="0" w:uiPriority="67" w:unhideWhenUsed="0"/>
-    <w:lsdException w:name="Medium Grid 2 Accent 6" w:semiHidden="0" w:uiPriority="68" w:unhideWhenUsed="0"/>
-    <w:lsdException w:name="Medium Grid 3 Accent 6" w:semiHidden="0" w:uiPriority="69" w:unhideWhenUsed="0"/>
-    <w:lsdException w:name="Dark List Accent 6" w:semiHidden="0" w:uiPriority="70" w:unhideWhenUsed="0"/>
-    <w:lsdException w:name="Colorful Shading Accent 6" w:semiHidden="0" w:uiPriority="71" w:unhideWhenUsed="0"/>
-    <w:lsdException w:name="Colorful List Accent 6" w:semiHidden="0" w:uiPriority="72" w:unhideWhenUsed="0"/>
-    <w:lsdException w:name="Colorful Grid Accent 6" w:semiHidden="0" w:uiPriority="73" w:unhideWhenUsed="0"/>
-    <w:lsdException w:name="Subtle Emphasis" w:semiHidden="0" w:uiPriority="19" w:unhideWhenUsed="0" w:qFormat="1"/>
-    <w:lsdException w:name="Intense Emphasis" w:semiHidden="0" w:uiPriority="21" w:unhideWhenUsed="0" w:qFormat="1"/>
-    <w:lsdException w:name="Subtle Reference" w:semiHidden="0" w:uiPriority="31" w:unhideWhenUsed="0" w:qFormat="1"/>
-    <w:lsdException w:name="Intense Reference" w:semiHidden="0" w:uiPriority="32" w:unhideWhenUsed="0" w:qFormat="1"/>
-    <w:lsdException w:name="Book Title" w:semiHidden="0" w:uiPriority="33" w:unhideWhenUsed="0" w:qFormat="1"/>
-    <w:lsdException w:name="Bibliography" w:uiPriority="37"/>
-    <w:lsdException w:name="TOC Heading" w:uiPriority="39" w:qFormat="1"/>
-  </w:latentStyles>
-  <w:style w:type="paragraph" w:default="1" w:styleId="Normalny">
-    <w:name w:val="Normal"/>
-    <w:qFormat/>
-  </w:style>
-  <w:style w:type="character" w:default="1" w:styleId="Domylnaczcionkaakapitu">
-    <w:name w:val="Default Paragraph Font"/>
-    <w:uiPriority w:val="1"/>
-    <w:semiHidden/>
-    <w:unhideWhenUsed/>
-  </w:style>
-  <w:style w:type="table" w:default="1" w:styleId="Standardowy">
-    <w:name w:val="Normal Table"/>
+  <w:style w:type="character" w:styleId="Odwoaniedokomentarza">
+    <w:name w:val="annotation reference"/>
+    <w:basedOn w:val="Domylnaczcionkaakapitu"/>
     <w:uiPriority w:val="99"/>
     <w:semiHidden/>
     <w:unhideWhenUsed/>
-    <w:tblPr>
-      <w:tblInd w:w="0" w:type="dxa"/>
-      <w:tblCellMar>
-        <w:top w:w="0" w:type="dxa"/>
-        <w:left w:w="108" w:type="dxa"/>
-        <w:bottom w:w="0" w:type="dxa"/>
-        <w:right w:w="108" w:type="dxa"/>
-      </w:tblCellMar>
-    </w:tblPr>
-  </w:style>
-  <w:style w:type="numbering" w:default="1" w:styleId="Bezlisty">
-    <w:name w:val="No List"/>
-    <w:uiPriority w:val="99"/>
-    <w:semiHidden/>
-    <w:unhideWhenUsed/>
-  </w:style>
-  <w:style w:type="table" w:styleId="Tabela-Siatka">
-    <w:name w:val="Table Grid"/>
-    <w:basedOn w:val="Standardowy"/>
-    <w:uiPriority w:val="59"/>
-    <w:rsid w:val="00F60C26"/>
-    <w:pPr>
-      <w:spacing w:after="0" w:line="240" w:lineRule="auto"/>
-    </w:pPr>
-    <w:tblPr>
-      <w:tblInd w:w="0" w:type="dxa"/>
-      <w:tblBorders>
-        <w:top w:val="single" w:sz="4" w:space="0" w:color="auto"/>
-        <w:left w:val="single" w:sz="4" w:space="0" w:color="auto"/>
-        <w:bottom w:val="single" w:sz="4" w:space="0" w:color="auto"/>
-        <w:right w:val="single" w:sz="4" w:space="0" w:color="auto"/>
-        <w:insideH w:val="single" w:sz="4" w:space="0" w:color="auto"/>
-        <w:insideV w:val="single" w:sz="4" w:space="0" w:color="auto"/>
-      </w:tblBorders>
-      <w:tblCellMar>
-        <w:top w:w="0" w:type="dxa"/>
-        <w:left w:w="108" w:type="dxa"/>
-        <w:bottom w:w="0" w:type="dxa"/>
-        <w:right w:w="108" w:type="dxa"/>
-      </w:tblCellMar>
-    </w:tblPr>
-  </w:style>
-  <w:style w:type="paragraph" w:styleId="Tekstdymka">
-    <w:name w:val="Balloon Text"/>
-    <w:basedOn w:val="Normalny"/>
-    <w:link w:val="TekstdymkaZnak"/>
-    <w:uiPriority w:val="99"/>
-    <w:semiHidden/>
-    <w:unhideWhenUsed/>
-    <w:rsid w:val="00F60C26"/>
-    <w:pPr>
-      <w:spacing w:after="0" w:line="240" w:lineRule="auto"/>
-    </w:pPr>
+    <w:rsid w:val="00F80633"/>
     <w:rPr>
-      <w:rFonts w:ascii="Tahoma" w:hAnsi="Tahoma" w:cs="Tahoma"/>
       <w:sz w:val="16"/>
       <w:szCs w:val="16"/>
     </w:rPr>
   </w:style>
-  <w:style w:type="character" w:customStyle="1" w:styleId="TekstdymkaZnak">
-    <w:name w:val="Tekst dymka Znak"/>
-    <w:basedOn w:val="Domylnaczcionkaakapitu"/>
-    <w:link w:val="Tekstdymka"/>
+  <w:style w:type="paragraph" w:styleId="Tekstkomentarza">
+    <w:name w:val="annotation text"/>
+    <w:basedOn w:val="Normalny"/>
+    <w:link w:val="TekstkomentarzaZnak"/>
     <w:uiPriority w:val="99"/>
     <w:semiHidden/>
-    <w:rsid w:val="00F60C26"/>
+    <w:unhideWhenUsed/>
+    <w:rsid w:val="00F80633"/>
+    <w:pPr>
+      <w:spacing w:line="240" w:lineRule="auto"/>
+    </w:pPr>
     <w:rPr>
-      <w:rFonts w:ascii="Tahoma" w:hAnsi="Tahoma" w:cs="Tahoma"/>
-      <w:sz w:val="16"/>
-      <w:szCs w:val="16"/>
+      <w:sz w:val="20"/>
+      <w:szCs w:val="20"/>
+    </w:rPr>
+  </w:style>
+  <w:style w:type="character" w:customStyle="1" w:styleId="TekstkomentarzaZnak">
+    <w:name w:val="Tekst komentarza Znak"/>
+    <w:basedOn w:val="Domylnaczcionkaakapitu"/>
+    <w:link w:val="Tekstkomentarza"/>
+    <w:uiPriority w:val="99"/>
+    <w:semiHidden/>
+    <w:rsid w:val="00F80633"/>
+    <w:rPr>
+      <w:sz w:val="20"/>
+      <w:szCs w:val="20"/>
+    </w:rPr>
+  </w:style>
+  <w:style w:type="paragraph" w:styleId="Tematkomentarza">
+    <w:name w:val="annotation subject"/>
+    <w:basedOn w:val="Tekstkomentarza"/>
+    <w:next w:val="Tekstkomentarza"/>
+    <w:link w:val="TematkomentarzaZnak"/>
+    <w:uiPriority w:val="99"/>
+    <w:semiHidden/>
+    <w:unhideWhenUsed/>
+    <w:rsid w:val="00F80633"/>
+    <w:rPr>
+      <w:b/>
+      <w:bCs/>
+    </w:rPr>
+  </w:style>
+  <w:style w:type="character" w:customStyle="1" w:styleId="TematkomentarzaZnak">
+    <w:name w:val="Temat komentarza Znak"/>
+    <w:basedOn w:val="TekstkomentarzaZnak"/>
+    <w:link w:val="Tematkomentarza"/>
+    <w:uiPriority w:val="99"/>
+    <w:semiHidden/>
+    <w:rsid w:val="00F80633"/>
+    <w:rPr>
+      <w:b/>
+      <w:bCs/>
+      <w:sz w:val="20"/>
+      <w:szCs w:val="20"/>
     </w:rPr>
   </w:style>
 </w:styles>

</xml_diff>

<commit_message>
nie wiem tabelkę dodałam
</commit_message>
<xml_diff>
--- a/sprawozdanie.docx
+++ b/sprawozdanie.docx
@@ -1,169 +1,315 @@
 
 <file path=word/document.xml><?xml version="1.0" encoding="utf-8"?>
-<w:document xmlns:wpc="http://schemas.microsoft.com/office/word/2010/wordprocessingCanvas" xmlns:cx="http://schemas.microsoft.com/office/drawing/2014/chartex" xmlns:cx1="http://schemas.microsoft.com/office/drawing/2015/9/8/chartex" xmlns:cx2="http://schemas.microsoft.com/office/drawing/2015/10/21/chartex" xmlns:cx3="http://schemas.microsoft.com/office/drawing/2016/5/9/chartex" xmlns:cx4="http://schemas.microsoft.com/office/drawing/2016/5/10/chartex" xmlns:cx5="http://schemas.microsoft.com/office/drawing/2016/5/11/chartex" xmlns:cx6="http://schemas.microsoft.com/office/drawing/2016/5/12/chartex" xmlns:cx7="http://schemas.microsoft.com/office/drawing/2016/5/13/chartex" xmlns:cx8="http://schemas.microsoft.com/office/drawing/2016/5/14/chartex" xmlns:mc="http://schemas.openxmlformats.org/markup-compatibility/2006" xmlns:aink="http://schemas.microsoft.com/office/drawing/2016/ink" xmlns:am3d="http://schemas.microsoft.com/office/drawing/2017/model3d" xmlns:o="urn:schemas-microsoft-com:office:office" xmlns:r="http://schemas.openxmlformats.org/officeDocument/2006/relationships" xmlns:m="http://schemas.openxmlformats.org/officeDocument/2006/math" xmlns:v="urn:schemas-microsoft-com:vml" xmlns:wp14="http://schemas.microsoft.com/office/word/2010/wordprocessingDrawing" xmlns:wp="http://schemas.openxmlformats.org/drawingml/2006/wordprocessingDrawing" xmlns:w10="urn:schemas-microsoft-com:office:word" xmlns:w="http://schemas.openxmlformats.org/wordprocessingml/2006/main" xmlns:w14="http://schemas.microsoft.com/office/word/2010/wordml" xmlns:w15="http://schemas.microsoft.com/office/word/2012/wordml" xmlns:w16cid="http://schemas.microsoft.com/office/word/2016/wordml/cid" xmlns:w16se="http://schemas.microsoft.com/office/word/2015/wordml/symex" xmlns:wpg="http://schemas.microsoft.com/office/word/2010/wordprocessingGroup" xmlns:wpi="http://schemas.microsoft.com/office/word/2010/wordprocessingInk" xmlns:wne="http://schemas.microsoft.com/office/word/2006/wordml" xmlns:wps="http://schemas.microsoft.com/office/word/2010/wordprocessingShape" mc:Ignorable="w14 w15 w16se w16cid wp14">
+<w:document xmlns:wpc="http://schemas.microsoft.com/office/word/2010/wordprocessingCanvas" xmlns:cx="http://schemas.microsoft.com/office/drawing/2014/chartex" xmlns:cx1="http://schemas.microsoft.com/office/drawing/2015/9/8/chartex" xmlns:cx2="http://schemas.microsoft.com/office/drawing/2015/10/21/chartex" xmlns:cx3="http://schemas.microsoft.com/office/drawing/2016/5/9/chartex" xmlns:cx4="http://schemas.microsoft.com/office/drawing/2016/5/10/chartex" xmlns:cx5="http://schemas.microsoft.com/office/drawing/2016/5/11/chartex" xmlns:cx6="http://schemas.microsoft.com/office/drawing/2016/5/12/chartex" xmlns:cx7="http://schemas.microsoft.com/office/drawing/2016/5/13/chartex" xmlns:cx8="http://schemas.microsoft.com/office/drawing/2016/5/14/chartex" xmlns:mc="http://schemas.openxmlformats.org/markup-compatibility/2006" xmlns:aink="http://schemas.microsoft.com/office/drawing/2016/ink" xmlns:am3d="http://schemas.microsoft.com/office/drawing/2017/model3d" xmlns:o="urn:schemas-microsoft-com:office:office" xmlns:r="http://schemas.openxmlformats.org/officeDocument/2006/relationships" xmlns:m="http://schemas.openxmlformats.org/officeDocument/2006/math" xmlns:v="urn:schemas-microsoft-com:vml" xmlns:wp14="http://schemas.microsoft.com/office/word/2010/wordprocessingDrawing" xmlns:wp="http://schemas.openxmlformats.org/drawingml/2006/wordprocessingDrawing" xmlns:w10="urn:schemas-microsoft-com:office:word" xmlns:w="http://schemas.openxmlformats.org/wordprocessingml/2006/main" xmlns:w14="http://schemas.microsoft.com/office/word/2010/wordml" xmlns:w15="http://schemas.microsoft.com/office/word/2012/wordml" xmlns:w16cex="http://schemas.microsoft.com/office/word/2018/wordml/cex" xmlns:w16cid="http://schemas.microsoft.com/office/word/2016/wordml/cid" xmlns:w16="http://schemas.microsoft.com/office/word/2018/wordml" xmlns:w16sdtdh="http://schemas.microsoft.com/office/word/2020/wordml/sdtdatahash" xmlns:w16se="http://schemas.microsoft.com/office/word/2015/wordml/symex" xmlns:wpg="http://schemas.microsoft.com/office/word/2010/wordprocessingGroup" xmlns:wpi="http://schemas.microsoft.com/office/word/2010/wordprocessingInk" xmlns:wne="http://schemas.microsoft.com/office/word/2006/wordml" xmlns:wps="http://schemas.microsoft.com/office/word/2010/wordprocessingShape" mc:Ignorable="w14 w15 w16se w16cid w16 w16cex w16sdtdh wp14">
   <w:body>
     <w:p>
       <w:pPr>
+        <w:rPr>
+          <w:b/>
+          <w:sz w:val="2"/>
+          <w:szCs w:val="2"/>
+        </w:rPr>
+      </w:pPr>
+    </w:p>
+    <w:tbl>
+      <w:tblPr>
+        <w:tblStyle w:val="Tabela-Siatka"/>
+        <w:tblW w:w="0" w:type="auto"/>
+        <w:tblLook w:val="04A0" w:firstRow="1" w:lastRow="0" w:firstColumn="1" w:lastColumn="0" w:noHBand="0" w:noVBand="1"/>
+      </w:tblPr>
+      <w:tblGrid>
+        <w:gridCol w:w="3070"/>
+        <w:gridCol w:w="3071"/>
+        <w:gridCol w:w="3071"/>
+      </w:tblGrid>
+      <w:tr>
+        <w:tc>
+          <w:tcPr>
+            <w:tcW w:w="9212" w:type="dxa"/>
+            <w:gridSpan w:val="3"/>
+          </w:tcPr>
+          <w:p>
+            <w:pPr>
+              <w:jc w:val="center"/>
+              <w:rPr>
+                <w:sz w:val="24"/>
+                <w:szCs w:val="20"/>
+              </w:rPr>
+            </w:pPr>
+            <w:r>
+              <w:rPr>
+                <w:sz w:val="24"/>
+                <w:szCs w:val="20"/>
+              </w:rPr>
+              <w:t>Sprawozdanie 13</w:t>
+            </w:r>
+          </w:p>
+        </w:tc>
+      </w:tr>
+      <w:tr>
+        <w:tc>
+          <w:tcPr>
+            <w:tcW w:w="3070" w:type="dxa"/>
+          </w:tcPr>
+          <w:p>
+            <w:pPr>
+              <w:rPr>
+                <w:sz w:val="24"/>
+                <w:szCs w:val="20"/>
+              </w:rPr>
+            </w:pPr>
+            <w:r>
+              <w:rPr>
+                <w:sz w:val="24"/>
+                <w:szCs w:val="20"/>
+              </w:rPr>
+              <w:t>Data:</w:t>
+            </w:r>
+          </w:p>
+          <w:p>
+            <w:pPr>
+              <w:rPr>
+                <w:sz w:val="24"/>
+                <w:szCs w:val="20"/>
+              </w:rPr>
+            </w:pPr>
+            <w:r>
+              <w:rPr>
+                <w:sz w:val="24"/>
+                <w:szCs w:val="20"/>
+              </w:rPr>
+              <w:t>02.06.2022 r.</w:t>
+            </w:r>
+          </w:p>
+        </w:tc>
+        <w:tc>
+          <w:tcPr>
+            <w:tcW w:w="3071" w:type="dxa"/>
+          </w:tcPr>
+          <w:p>
+            <w:pPr>
+              <w:rPr>
+                <w:sz w:val="24"/>
+                <w:szCs w:val="20"/>
+              </w:rPr>
+            </w:pPr>
+            <w:r>
+              <w:rPr>
+                <w:sz w:val="24"/>
+                <w:szCs w:val="20"/>
+              </w:rPr>
+              <w:t>Grupa:</w:t>
+            </w:r>
+          </w:p>
+          <w:p>
+            <w:pPr>
+              <w:rPr>
+                <w:sz w:val="24"/>
+                <w:szCs w:val="20"/>
+              </w:rPr>
+            </w:pPr>
+            <w:r>
+              <w:rPr>
+                <w:sz w:val="24"/>
+                <w:szCs w:val="20"/>
+              </w:rPr>
+              <w:t>2B</w:t>
+            </w:r>
+          </w:p>
+        </w:tc>
+        <w:tc>
+          <w:tcPr>
+            <w:tcW w:w="3071" w:type="dxa"/>
+            <w:vMerge w:val="restart"/>
+          </w:tcPr>
+          <w:p>
+            <w:pPr>
+              <w:rPr>
+                <w:sz w:val="24"/>
+                <w:szCs w:val="20"/>
+              </w:rPr>
+            </w:pPr>
+            <w:r>
+              <w:rPr>
+                <w:sz w:val="24"/>
+                <w:szCs w:val="20"/>
+              </w:rPr>
+              <w:t>Skład grupy:</w:t>
+            </w:r>
+          </w:p>
+          <w:p>
+            <w:pPr>
+              <w:rPr>
+                <w:sz w:val="24"/>
+                <w:szCs w:val="20"/>
+              </w:rPr>
+            </w:pPr>
+            <w:r>
+              <w:rPr>
+                <w:sz w:val="24"/>
+                <w:szCs w:val="20"/>
+              </w:rPr>
+              <w:t>Zofia Jankowska</w:t>
+            </w:r>
+          </w:p>
+          <w:p>
+            <w:pPr>
+              <w:rPr>
+                <w:sz w:val="24"/>
+                <w:szCs w:val="20"/>
+              </w:rPr>
+            </w:pPr>
+            <w:r>
+              <w:rPr>
+                <w:sz w:val="24"/>
+                <w:szCs w:val="20"/>
+              </w:rPr>
+              <w:t>Mikołaj Kapera</w:t>
+            </w:r>
+          </w:p>
+          <w:p>
+            <w:pPr>
+              <w:rPr>
+                <w:sz w:val="24"/>
+                <w:szCs w:val="20"/>
+              </w:rPr>
+            </w:pPr>
+            <w:r>
+              <w:rPr>
+                <w:sz w:val="24"/>
+                <w:szCs w:val="20"/>
+              </w:rPr>
+              <w:t>Kamila Kopacz</w:t>
+            </w:r>
+          </w:p>
+          <w:p>
+            <w:pPr>
+              <w:rPr>
+                <w:sz w:val="24"/>
+                <w:szCs w:val="20"/>
+              </w:rPr>
+            </w:pPr>
+            <w:r>
+              <w:rPr>
+                <w:sz w:val="24"/>
+                <w:szCs w:val="20"/>
+              </w:rPr>
+              <w:t>Julia Zoń</w:t>
+            </w:r>
+          </w:p>
+        </w:tc>
+      </w:tr>
+      <w:tr>
+        <w:tc>
+          <w:tcPr>
+            <w:tcW w:w="6141" w:type="dxa"/>
+            <w:gridSpan w:val="2"/>
+          </w:tcPr>
+          <w:p>
+            <w:pPr>
+              <w:rPr>
+                <w:sz w:val="24"/>
+                <w:szCs w:val="20"/>
+              </w:rPr>
+            </w:pPr>
+            <w:r>
+              <w:rPr>
+                <w:sz w:val="24"/>
+                <w:szCs w:val="20"/>
+              </w:rPr>
+              <w:t>Temat:</w:t>
+            </w:r>
+          </w:p>
+          <w:p>
+            <w:pPr>
+              <w:rPr>
+                <w:sz w:val="24"/>
+                <w:szCs w:val="20"/>
+              </w:rPr>
+            </w:pPr>
+            <w:r>
+              <w:rPr>
+                <w:sz w:val="24"/>
+                <w:szCs w:val="20"/>
+              </w:rPr>
+              <w:t xml:space="preserve">Metoda podziału i ograniczeń </w:t>
+            </w:r>
+            <w:r>
+              <w:rPr>
+                <w:sz w:val="24"/>
+                <w:szCs w:val="20"/>
+              </w:rPr>
+              <w:br/>
+              <w:t>Algorytmu Little’a dla zagadnienia komiwojażera</w:t>
+            </w:r>
+          </w:p>
+        </w:tc>
+        <w:tc>
+          <w:tcPr>
+            <w:tcW w:w="3071" w:type="dxa"/>
+            <w:vMerge/>
+          </w:tcPr>
+          <w:p>
+            <w:pPr>
+              <w:rPr>
+                <w:sz w:val="24"/>
+                <w:szCs w:val="20"/>
+              </w:rPr>
+            </w:pPr>
+          </w:p>
+        </w:tc>
+      </w:tr>
+    </w:tbl>
+    <w:p>
+      <w:pPr>
         <w:jc w:val="center"/>
         <w:rPr>
-          <w:b/>
-          <w:sz w:val="32"/>
+          <w:sz w:val="24"/>
+          <w:szCs w:val="20"/>
         </w:rPr>
       </w:pPr>
-      <w:r>
-        <w:rPr>
-          <w:b/>
-          <w:sz w:val="32"/>
-        </w:rPr>
-        <w:t>Sprawozdanie</w:t>
-      </w:r>
     </w:p>
     <w:p>
       <w:pPr>
-        <w:jc w:val="center"/>
         <w:rPr>
           <w:b/>
           <w:sz w:val="28"/>
         </w:rPr>
       </w:pPr>
+      <w:bookmarkStart w:id="0" w:name="_Hlk105546135"/>
       <w:r>
         <w:rPr>
           <w:b/>
           <w:sz w:val="28"/>
         </w:rPr>
-        <w:t>Ćwiczenia 13</w:t>
+        <w:t>Zadanie 1</w:t>
       </w:r>
     </w:p>
+    <w:bookmarkEnd w:id="0"/>
     <w:p>
       <w:pPr>
-        <w:jc w:val="center"/>
-        <w:rPr>
-          <w:sz w:val="28"/>
+        <w:rPr>
+          <w:noProof/>
+          <w:lang w:eastAsia="pl-PL"/>
         </w:rPr>
       </w:pPr>
       <w:r>
-        <w:rPr>
-          <w:sz w:val="28"/>
-        </w:rPr>
-        <w:t>Metoda podziału</w:t>
-      </w:r>
-      <w:r>
-        <w:rPr>
-          <w:sz w:val="28"/>
-        </w:rPr>
-        <w:t xml:space="preserve"> i ograniczeń </w:t>
-      </w:r>
-      <w:r>
-        <w:rPr>
-          <w:sz w:val="28"/>
-        </w:rPr>
-        <w:br/>
-      </w:r>
-      <w:r>
-        <w:rPr>
-          <w:sz w:val="28"/>
-        </w:rPr>
-        <w:t xml:space="preserve">Algorytmu </w:t>
-      </w:r>
-      <w:proofErr w:type="spellStart"/>
-      <w:r>
-        <w:rPr>
-          <w:sz w:val="28"/>
-        </w:rPr>
-        <w:t>Little’a</w:t>
-      </w:r>
-      <w:proofErr w:type="spellEnd"/>
-      <w:r>
-        <w:rPr>
-          <w:sz w:val="28"/>
-        </w:rPr>
-        <w:t xml:space="preserve"> dla zagadnienia komiwojażera</w:t>
-      </w:r>
-    </w:p>
-    <w:p>
-      <w:pPr>
-        <w:spacing w:after="0"/>
-        <w:jc w:val="right"/>
-        <w:rPr>
-          <w:u w:val="single"/>
-        </w:rPr>
-      </w:pPr>
-      <w:r>
-        <w:rPr>
-          <w:u w:val="single"/>
-        </w:rPr>
-        <w:t>Skład grupy:</w:t>
-      </w:r>
-    </w:p>
-    <w:p>
-      <w:pPr>
-        <w:spacing w:after="0"/>
-        <w:jc w:val="right"/>
-      </w:pPr>
-      <w:r>
-        <w:t>Zo</w:t>
-      </w:r>
-      <w:r>
-        <w:t>f</w:t>
-      </w:r>
-      <w:r>
-        <w:t>ia Jankowska</w:t>
-      </w:r>
-    </w:p>
-    <w:p>
-      <w:pPr>
-        <w:spacing w:after="0"/>
-        <w:jc w:val="right"/>
-      </w:pPr>
-      <w:r>
-        <w:t>Julia Zoń</w:t>
-      </w:r>
-    </w:p>
-    <w:p>
-      <w:pPr>
-        <w:spacing w:after="0"/>
-        <w:jc w:val="right"/>
-      </w:pPr>
-      <w:r>
-        <w:t>Kamila Kopacz</w:t>
-      </w:r>
-    </w:p>
-    <w:p>
-      <w:pPr>
-        <w:spacing w:after="0"/>
-        <w:jc w:val="right"/>
-      </w:pPr>
-      <w:r>
-        <w:t>Mikołaj Kapera</w:t>
-      </w:r>
-    </w:p>
-    <w:p>
-      <w:pPr>
-        <w:rPr>
-          <w:b/>
-          <w:sz w:val="28"/>
-        </w:rPr>
-      </w:pPr>
-      <w:r>
-        <w:rPr>
-          <w:b/>
-          <w:sz w:val="28"/>
-        </w:rPr>
-        <w:t>Zadanie 1</w:t>
-      </w:r>
-    </w:p>
-    <w:p>
-      <w:pPr>
-        <w:rPr>
-          <w:noProof/>
-          <w:lang w:eastAsia="pl-PL"/>
-        </w:rPr>
-      </w:pPr>
-      <w:r>
         <w:t>Implementacja algorytmu</w:t>
       </w:r>
       <w:r>
-        <w:t xml:space="preserve"> dla problemu o rozmiarze n = 10</w:t>
+        <w:t xml:space="preserve"> </w:t>
+      </w:r>
+      <w:r>
+        <w:t xml:space="preserve">Little’a </w:t>
+      </w:r>
+      <w:r>
+        <w:t xml:space="preserve">dla problemu </w:t>
+      </w:r>
+      <w:r>
+        <w:t xml:space="preserve">TSP </w:t>
+      </w:r>
+      <w:r>
+        <w:t>o rozmiarze n = 10</w:t>
       </w:r>
       <w:r>
         <w:t>:</w:t>
@@ -174,7 +320,7 @@
           <w:lang w:eastAsia="pl-PL"/>
         </w:rPr>
         <w:drawing>
-          <wp:inline distT="0" distB="0" distL="0" distR="0" wp14:anchorId="7AD5204F" wp14:editId="4D25EB48">
+          <wp:inline distT="0" distB="0" distL="0" distR="0" wp14:anchorId="0F56B752" wp14:editId="0CC38023">
             <wp:extent cx="5686425" cy="5467350"/>
             <wp:effectExtent l="0" t="0" r="9525" b="0"/>
             <wp:docPr id="19" name="Obraz 19"/>
@@ -223,7 +369,7 @@
         </w:rPr>
         <w:lastRenderedPageBreak/>
         <w:drawing>
-          <wp:inline distT="0" distB="0" distL="0" distR="0" wp14:anchorId="40CB69BC" wp14:editId="5CD78F23">
+          <wp:inline distT="0" distB="0" distL="0" distR="0" wp14:anchorId="43176CCC" wp14:editId="74B59CC8">
             <wp:extent cx="5760720" cy="3799037"/>
             <wp:effectExtent l="0" t="0" r="0" b="0"/>
             <wp:docPr id="22" name="Obraz 22"/>
@@ -264,7 +410,7 @@
           <w:lang w:eastAsia="pl-PL"/>
         </w:rPr>
         <w:drawing>
-          <wp:inline distT="0" distB="0" distL="0" distR="0" wp14:anchorId="1ED752D3" wp14:editId="6760DBB4">
+          <wp:inline distT="0" distB="0" distL="0" distR="0" wp14:anchorId="764C9A37" wp14:editId="73C53008">
             <wp:extent cx="5762625" cy="2826787"/>
             <wp:effectExtent l="0" t="0" r="0" b="0"/>
             <wp:docPr id="20" name="Obraz 20"/>
@@ -315,7 +461,6 @@
           <w:lang w:eastAsia="pl-PL"/>
         </w:rPr>
       </w:pPr>
-      <w:bookmarkStart w:id="0" w:name="_GoBack"/>
       <w:r>
         <w:rPr>
           <w:noProof/>
@@ -342,7 +487,6 @@
         <w:t># wykreślamy odpowiedni rząd i kolumnę, zmieniając wartości w nich na inf</w:t>
       </w:r>
     </w:p>
-    <w:bookmarkEnd w:id="0"/>
     <w:p>
       <w:r>
         <w:rPr>
@@ -351,7 +495,7 @@
         </w:rPr>
         <w:lastRenderedPageBreak/>
         <w:drawing>
-          <wp:inline distT="0" distB="0" distL="0" distR="0" wp14:anchorId="6988DA7A" wp14:editId="22742607">
+          <wp:inline distT="0" distB="0" distL="0" distR="0" wp14:anchorId="6ED08D14" wp14:editId="51C120F1">
             <wp:extent cx="5762625" cy="1837363"/>
             <wp:effectExtent l="0" t="0" r="0" b="0"/>
             <wp:docPr id="21" name="Obraz 21"/>
@@ -399,49 +543,7 @@
         <w:rPr>
           <w:color w:val="FF0000"/>
         </w:rPr>
-        <w:t xml:space="preserve">I to tutaj </w:t>
-      </w:r>
-      <w:proofErr w:type="spellStart"/>
-      <w:r>
-        <w:rPr>
-          <w:color w:val="FF0000"/>
-        </w:rPr>
-        <w:t>podproblem</w:t>
-      </w:r>
-      <w:proofErr w:type="spellEnd"/>
-      <w:r>
-        <w:rPr>
-          <w:color w:val="FF0000"/>
-        </w:rPr>
-        <w:t xml:space="preserve"> się raczej nie będzie nazywało tylko </w:t>
-      </w:r>
-      <w:proofErr w:type="spellStart"/>
-      <w:r>
-        <w:rPr>
-          <w:color w:val="FF0000"/>
-        </w:rPr>
-        <w:t>right_branch</w:t>
-      </w:r>
-      <w:proofErr w:type="spellEnd"/>
-      <w:r>
-        <w:rPr>
-          <w:color w:val="FF0000"/>
-        </w:rPr>
-        <w:t xml:space="preserve"> czy cos, ale to update </w:t>
-      </w:r>
-      <w:proofErr w:type="spellStart"/>
-      <w:r>
-        <w:rPr>
-          <w:color w:val="FF0000"/>
-        </w:rPr>
-        <w:t>wysle</w:t>
-      </w:r>
-      <w:proofErr w:type="spellEnd"/>
-      <w:r>
-        <w:rPr>
-          <w:color w:val="FF0000"/>
-        </w:rPr>
-        <w:t xml:space="preserve"> jutro jak się dowiem</w:t>
+        <w:t>I to tutaj podproblem się raczej nie będzie nazywało tylko right_branch czy cos, ale to update wysle jutro jak się dowiem</w:t>
       </w:r>
     </w:p>
     <w:p>
@@ -462,7 +564,7 @@
           <w:lang w:eastAsia="pl-PL"/>
         </w:rPr>
         <w:drawing>
-          <wp:inline distT="0" distB="0" distL="0" distR="0" wp14:anchorId="5789F0FB" wp14:editId="1B67E468">
+          <wp:inline distT="0" distB="0" distL="0" distR="0" wp14:anchorId="79198DF2" wp14:editId="6467794B">
             <wp:extent cx="3743325" cy="2362200"/>
             <wp:effectExtent l="0" t="0" r="9525" b="0"/>
             <wp:docPr id="1" name="Obraz 1"/>
@@ -510,7 +612,7 @@
           <w:lang w:eastAsia="pl-PL"/>
         </w:rPr>
         <w:drawing>
-          <wp:inline distT="0" distB="0" distL="0" distR="0" wp14:anchorId="23EB014F" wp14:editId="2A50DF6F">
+          <wp:inline distT="0" distB="0" distL="0" distR="0" wp14:anchorId="70A5202A" wp14:editId="09CFD702">
             <wp:extent cx="5760720" cy="2135006"/>
             <wp:effectExtent l="0" t="0" r="0" b="0"/>
             <wp:docPr id="18" name="Obraz 18"/>
@@ -579,7 +681,7 @@
           <w:lang w:eastAsia="pl-PL"/>
         </w:rPr>
         <w:drawing>
-          <wp:inline distT="0" distB="0" distL="0" distR="0" wp14:anchorId="3D5D4A94" wp14:editId="55646EC4">
+          <wp:inline distT="0" distB="0" distL="0" distR="0" wp14:anchorId="05782300" wp14:editId="6CE35E1C">
             <wp:extent cx="5760720" cy="2257497"/>
             <wp:effectExtent l="0" t="0" r="0" b="9525"/>
             <wp:docPr id="5" name="Obraz 5"/>
@@ -627,7 +729,7 @@
           <w:lang w:eastAsia="pl-PL"/>
         </w:rPr>
         <w:drawing>
-          <wp:inline distT="0" distB="0" distL="0" distR="0" wp14:anchorId="7508A907" wp14:editId="6F887B3C">
+          <wp:inline distT="0" distB="0" distL="0" distR="0" wp14:anchorId="699E5154" wp14:editId="79A2F8C6">
             <wp:extent cx="5760720" cy="2172366"/>
             <wp:effectExtent l="0" t="0" r="0" b="0"/>
             <wp:docPr id="6" name="Obraz 6"/>
@@ -675,7 +777,7 @@
           <w:lang w:eastAsia="pl-PL"/>
         </w:rPr>
         <w:drawing>
-          <wp:inline distT="0" distB="0" distL="0" distR="0" wp14:anchorId="62C4228F" wp14:editId="793569A2">
+          <wp:inline distT="0" distB="0" distL="0" distR="0" wp14:anchorId="7C2ECE65" wp14:editId="2AB0EC4F">
             <wp:extent cx="5760720" cy="2260559"/>
             <wp:effectExtent l="0" t="0" r="0" b="6985"/>
             <wp:docPr id="7" name="Obraz 7"/>
@@ -724,7 +826,7 @@
         </w:rPr>
         <w:lastRenderedPageBreak/>
         <w:drawing>
-          <wp:inline distT="0" distB="0" distL="0" distR="0" wp14:anchorId="780F60B0" wp14:editId="2648B581">
+          <wp:inline distT="0" distB="0" distL="0" distR="0" wp14:anchorId="606650AA" wp14:editId="50316BEA">
             <wp:extent cx="5760720" cy="2184003"/>
             <wp:effectExtent l="0" t="0" r="0" b="6985"/>
             <wp:docPr id="8" name="Obraz 8"/>
@@ -772,7 +874,7 @@
           <w:lang w:eastAsia="pl-PL"/>
         </w:rPr>
         <w:drawing>
-          <wp:inline distT="0" distB="0" distL="0" distR="0" wp14:anchorId="5BDE5342" wp14:editId="2883CA05">
+          <wp:inline distT="0" distB="0" distL="0" distR="0" wp14:anchorId="1305C7E7" wp14:editId="5FD29EDD">
             <wp:extent cx="5760720" cy="2188290"/>
             <wp:effectExtent l="0" t="0" r="0" b="2540"/>
             <wp:docPr id="9" name="Obraz 9"/>
@@ -820,7 +922,7 @@
           <w:lang w:eastAsia="pl-PL"/>
         </w:rPr>
         <w:drawing>
-          <wp:inline distT="0" distB="0" distL="0" distR="0" wp14:anchorId="6049EEBF" wp14:editId="44C83DD7">
+          <wp:inline distT="0" distB="0" distL="0" distR="0" wp14:anchorId="2E257C19" wp14:editId="6F168F90">
             <wp:extent cx="5760720" cy="2192577"/>
             <wp:effectExtent l="0" t="0" r="0" b="0"/>
             <wp:docPr id="10" name="Obraz 10"/>
@@ -868,7 +970,7 @@
           <w:lang w:eastAsia="pl-PL"/>
         </w:rPr>
         <w:drawing>
-          <wp:inline distT="0" distB="0" distL="0" distR="0" wp14:anchorId="7E85E08E" wp14:editId="2A466D0B">
+          <wp:inline distT="0" distB="0" distL="0" distR="0" wp14:anchorId="4F8E8843" wp14:editId="2A0E6369">
             <wp:extent cx="5760720" cy="2198701"/>
             <wp:effectExtent l="0" t="0" r="0" b="0"/>
             <wp:docPr id="11" name="Obraz 11"/>
@@ -917,7 +1019,7 @@
         </w:rPr>
         <w:lastRenderedPageBreak/>
         <w:drawing>
-          <wp:inline distT="0" distB="0" distL="0" distR="0" wp14:anchorId="5C456DA4" wp14:editId="47BE3449">
+          <wp:inline distT="0" distB="0" distL="0" distR="0" wp14:anchorId="05086A4C" wp14:editId="2EE28D19">
             <wp:extent cx="5760720" cy="2242798"/>
             <wp:effectExtent l="0" t="0" r="0" b="5715"/>
             <wp:docPr id="12" name="Obraz 12"/>
@@ -965,7 +1067,7 @@
           <w:lang w:eastAsia="pl-PL"/>
         </w:rPr>
         <w:drawing>
-          <wp:inline distT="0" distB="0" distL="0" distR="0" wp14:anchorId="14DB49E8" wp14:editId="0A022061">
+          <wp:inline distT="0" distB="0" distL="0" distR="0" wp14:anchorId="444BC75B" wp14:editId="2A2BCEA5">
             <wp:extent cx="5760720" cy="2179715"/>
             <wp:effectExtent l="0" t="0" r="0" b="0"/>
             <wp:docPr id="13" name="Obraz 13"/>
@@ -1013,7 +1115,7 @@
           <w:lang w:eastAsia="pl-PL"/>
         </w:rPr>
         <w:drawing>
-          <wp:inline distT="0" distB="0" distL="0" distR="0" wp14:anchorId="3977BA41" wp14:editId="245F3F53">
+          <wp:inline distT="0" distB="0" distL="0" distR="0" wp14:anchorId="6DA34896" wp14:editId="2C24889F">
             <wp:extent cx="5760720" cy="2181553"/>
             <wp:effectExtent l="0" t="0" r="0" b="9525"/>
             <wp:docPr id="14" name="Obraz 14"/>
@@ -1061,7 +1163,7 @@
           <w:lang w:eastAsia="pl-PL"/>
         </w:rPr>
         <w:drawing>
-          <wp:inline distT="0" distB="0" distL="0" distR="0" wp14:anchorId="70BF756A" wp14:editId="49157D70">
+          <wp:inline distT="0" distB="0" distL="0" distR="0" wp14:anchorId="109A056B" wp14:editId="7FCEA28C">
             <wp:extent cx="5760720" cy="269479"/>
             <wp:effectExtent l="0" t="0" r="0" b="0"/>
             <wp:docPr id="16" name="Obraz 16"/>
@@ -1267,7 +1369,7 @@
 </file>
 
 <file path=word/styles.xml><?xml version="1.0" encoding="utf-8"?>
-<w:styles xmlns:mc="http://schemas.openxmlformats.org/markup-compatibility/2006" xmlns:r="http://schemas.openxmlformats.org/officeDocument/2006/relationships" xmlns:w="http://schemas.openxmlformats.org/wordprocessingml/2006/main" xmlns:w14="http://schemas.microsoft.com/office/word/2010/wordml" xmlns:w15="http://schemas.microsoft.com/office/word/2012/wordml" xmlns:w16cid="http://schemas.microsoft.com/office/word/2016/wordml/cid" xmlns:w16se="http://schemas.microsoft.com/office/word/2015/wordml/symex" mc:Ignorable="w14 w15 w16se w16cid">
+<w:styles xmlns:mc="http://schemas.openxmlformats.org/markup-compatibility/2006" xmlns:r="http://schemas.openxmlformats.org/officeDocument/2006/relationships" xmlns:w="http://schemas.openxmlformats.org/wordprocessingml/2006/main" xmlns:w14="http://schemas.microsoft.com/office/word/2010/wordml" xmlns:w15="http://schemas.microsoft.com/office/word/2012/wordml" xmlns:w16cex="http://schemas.microsoft.com/office/word/2018/wordml/cex" xmlns:w16cid="http://schemas.microsoft.com/office/word/2016/wordml/cid" xmlns:w16="http://schemas.microsoft.com/office/word/2018/wordml" xmlns:w16sdtdh="http://schemas.microsoft.com/office/word/2020/wordml/sdtdatahash" xmlns:w16se="http://schemas.microsoft.com/office/word/2015/wordml/symex" mc:Ignorable="w14 w15 w16se w16cid w16 w16cex w16sdtdh">
   <w:docDefaults>
     <w:rPrDefault>
       <w:rPr>
@@ -1283,7 +1385,7 @@
       </w:pPr>
     </w:pPrDefault>
   </w:docDefaults>
-  <w:latentStyles w:defLockedState="0" w:defUIPriority="99" w:defSemiHidden="0" w:defUnhideWhenUsed="0" w:defQFormat="0" w:count="375">
+  <w:latentStyles w:defLockedState="0" w:defUIPriority="99" w:defSemiHidden="0" w:defUnhideWhenUsed="0" w:defQFormat="0" w:count="376">
     <w:lsdException w:name="Normal" w:uiPriority="0" w:qFormat="1"/>
     <w:lsdException w:name="heading 1" w:uiPriority="9" w:qFormat="1"/>
     <w:lsdException w:name="heading 2" w:semiHidden="1" w:uiPriority="9" w:unhideWhenUsed="1" w:qFormat="1"/>
@@ -1389,7 +1491,6 @@
     <w:lsdException w:name="HTML Sample" w:semiHidden="1" w:unhideWhenUsed="1"/>
     <w:lsdException w:name="HTML Typewriter" w:semiHidden="1" w:unhideWhenUsed="1"/>
     <w:lsdException w:name="HTML Variable" w:semiHidden="1" w:unhideWhenUsed="1"/>
-    <w:lsdException w:name="Normal Table" w:semiHidden="1" w:unhideWhenUsed="1"/>
     <w:lsdException w:name="annotation subject" w:semiHidden="1" w:unhideWhenUsed="1"/>
     <w:lsdException w:name="No List" w:semiHidden="1" w:unhideWhenUsed="1"/>
     <w:lsdException w:name="Outline List 1" w:semiHidden="1" w:unhideWhenUsed="1"/>
@@ -1436,10 +1537,8 @@
     <w:lsdException w:name="Table Subtle 2" w:semiHidden="1" w:unhideWhenUsed="1"/>
     <w:lsdException w:name="Table Web 1" w:semiHidden="1" w:unhideWhenUsed="1"/>
     <w:lsdException w:name="Table Web 2" w:semiHidden="1" w:unhideWhenUsed="1"/>
-    <w:lsdException w:name="Table Web 3" w:semiHidden="1" w:unhideWhenUsed="1"/>
     <w:lsdException w:name="Balloon Text" w:semiHidden="1" w:unhideWhenUsed="1"/>
-    <w:lsdException w:name="Table Grid" w:semiHidden="1" w:uiPriority="59" w:unhideWhenUsed="1"/>
-    <w:lsdException w:name="Table Theme" w:semiHidden="1" w:unhideWhenUsed="1"/>
+    <w:lsdException w:name="Table Grid" w:uiPriority="59"/>
     <w:lsdException w:name="Placeholder Text" w:semiHidden="1"/>
     <w:lsdException w:name="No Spacing" w:uiPriority="1" w:qFormat="1"/>
     <w:lsdException w:name="Light Shading" w:uiPriority="60"/>
@@ -1659,6 +1758,7 @@
     <w:lsdException w:name="Smart Hyperlink" w:semiHidden="1" w:unhideWhenUsed="1"/>
     <w:lsdException w:name="Hashtag" w:semiHidden="1" w:unhideWhenUsed="1"/>
     <w:lsdException w:name="Unresolved Mention" w:semiHidden="1" w:unhideWhenUsed="1"/>
+    <w:lsdException w:name="Smart Link" w:semiHidden="1" w:unhideWhenUsed="1"/>
   </w:latentStyles>
   <w:style w:type="paragraph" w:default="1" w:styleId="Normalny">
     <w:name w:val="Normal"/>
@@ -1667,7 +1767,6 @@
   <w:style w:type="character" w:default="1" w:styleId="Domylnaczcionkaakapitu">
     <w:name w:val="Default Paragraph Font"/>
     <w:uiPriority w:val="1"/>
-    <w:semiHidden/>
     <w:unhideWhenUsed/>
   </w:style>
   <w:style w:type="table" w:default="1" w:styleId="Standardowy">

</xml_diff>